<commit_message>
Matt: Updated my own tasks on E2 Iteration Plan.
</commit_message>
<xml_diff>
--- a/Iteration E-2/LCAMIterationPlan2.docx
+++ b/Iteration E-2/LCAMIterationPlan2.docx
@@ -700,24 +700,11 @@
       <w:r>
         <w:t xml:space="preserve">Push notifications that can be triggered by a </w:t>
       </w:r>
-      <w:proofErr w:type="spellStart"/>
-      <w:r>
-        <w:t>todo</w:t>
-      </w:r>
-      <w:proofErr w:type="spellEnd"/>
-      <w:r>
-        <w:t xml:space="preserve"> and</w:t>
-      </w:r>
-      <w:r>
-        <w:t xml:space="preserve"> will navigate the user to the pomodoro timer or </w:t>
-      </w:r>
-      <w:proofErr w:type="spellStart"/>
-      <w:r>
-        <w:t>todo</w:t>
-      </w:r>
-      <w:proofErr w:type="spellEnd"/>
-      <w:r>
-        <w:t xml:space="preserve"> view</w:t>
+      <w:r>
+        <w:t>todo and</w:t>
+      </w:r>
+      <w:r>
+        <w:t xml:space="preserve"> will navigate the user to the pomodoro timer or todo view</w:t>
       </w:r>
       <w:r>
         <w:t>.</w:t>
@@ -792,15 +779,7 @@
         <w:t>Criteria:</w:t>
       </w:r>
       <w:r>
-        <w:t xml:space="preserve"> Completed logic that allows the app to track the number of </w:t>
-      </w:r>
-      <w:proofErr w:type="spellStart"/>
-      <w:r>
-        <w:t>todos</w:t>
-      </w:r>
-      <w:proofErr w:type="spellEnd"/>
-      <w:r>
-        <w:t xml:space="preserve"> created, completed, and deleted without being completed</w:t>
+        <w:t xml:space="preserve"> Completed logic that allows the app to track the number of todos created, completed, and deleted without being completed</w:t>
       </w:r>
       <w:r>
         <w:t>.</w:t>
@@ -1450,12 +1429,15 @@
                 <w:rFonts w:ascii="Arial" w:eastAsia="Arial" w:hAnsi="Arial" w:cs="Arial"/>
               </w:rPr>
             </w:pPr>
-            <w:r>
-              <w:rPr>
-                <w:rFonts w:ascii="Arial" w:eastAsia="Arial" w:hAnsi="Arial" w:cs="Arial"/>
-              </w:rPr>
-              <w:t>Incomplete</w:t>
-            </w:r>
+            <w:hyperlink r:id="rId7" w:history="1">
+              <w:r>
+                <w:rPr>
+                  <w:rStyle w:val="Hyperlink"/>
+                  <w:rFonts w:ascii="Arial" w:eastAsia="Arial" w:hAnsi="Arial" w:cs="Arial"/>
+                </w:rPr>
+                <w:t>Completed</w:t>
+              </w:r>
+            </w:hyperlink>
           </w:p>
         </w:tc>
         <w:tc>
@@ -1517,6 +1499,12 @@
                 <w:rFonts w:ascii="Arial" w:eastAsia="Arial" w:hAnsi="Arial" w:cs="Arial"/>
               </w:rPr>
             </w:pPr>
+            <w:r>
+              <w:rPr>
+                <w:rFonts w:ascii="Arial" w:eastAsia="Arial" w:hAnsi="Arial" w:cs="Arial"/>
+              </w:rPr>
+              <w:t>4 hours</w:t>
+            </w:r>
           </w:p>
         </w:tc>
         <w:tc>
@@ -1532,6 +1520,12 @@
                 <w:rFonts w:ascii="Arial" w:eastAsia="Arial" w:hAnsi="Arial" w:cs="Arial"/>
               </w:rPr>
             </w:pPr>
+            <w:r>
+              <w:rPr>
+                <w:rFonts w:ascii="Arial" w:eastAsia="Arial" w:hAnsi="Arial" w:cs="Arial"/>
+              </w:rPr>
+              <w:t>-3hours</w:t>
+            </w:r>
           </w:p>
         </w:tc>
       </w:tr>
@@ -1754,12 +1748,15 @@
                 <w:rFonts w:ascii="Arial" w:eastAsia="Arial" w:hAnsi="Arial" w:cs="Arial"/>
               </w:rPr>
             </w:pPr>
-            <w:r>
-              <w:rPr>
-                <w:rFonts w:ascii="Arial" w:eastAsia="Arial" w:hAnsi="Arial" w:cs="Arial"/>
-              </w:rPr>
-              <w:t>Incomplete</w:t>
-            </w:r>
+            <w:hyperlink r:id="rId8" w:history="1">
+              <w:r>
+                <w:rPr>
+                  <w:rStyle w:val="Hyperlink"/>
+                  <w:rFonts w:ascii="Arial" w:eastAsia="Arial" w:hAnsi="Arial" w:cs="Arial"/>
+                </w:rPr>
+                <w:t>Completed</w:t>
+              </w:r>
+            </w:hyperlink>
           </w:p>
         </w:tc>
         <w:tc>
@@ -1827,6 +1824,12 @@
                 <w:rFonts w:ascii="Arial" w:eastAsia="Arial" w:hAnsi="Arial" w:cs="Arial"/>
               </w:rPr>
             </w:pPr>
+            <w:r>
+              <w:rPr>
+                <w:rFonts w:ascii="Arial" w:eastAsia="Arial" w:hAnsi="Arial" w:cs="Arial"/>
+              </w:rPr>
+              <w:t>8 hours</w:t>
+            </w:r>
           </w:p>
         </w:tc>
         <w:tc>
@@ -1842,6 +1845,12 @@
                 <w:rFonts w:ascii="Arial" w:eastAsia="Arial" w:hAnsi="Arial" w:cs="Arial"/>
               </w:rPr>
             </w:pPr>
+            <w:r>
+              <w:rPr>
+                <w:rFonts w:ascii="Arial" w:eastAsia="Arial" w:hAnsi="Arial" w:cs="Arial"/>
+              </w:rPr>
+              <w:t>-5hours</w:t>
+            </w:r>
           </w:p>
         </w:tc>
       </w:tr>
@@ -2723,8 +2732,8 @@
       <w:pPr>
         <w:pStyle w:val="Heading1"/>
         <w:sectPr>
-          <w:headerReference w:type="default" r:id="rId7"/>
-          <w:footerReference w:type="default" r:id="rId8"/>
+          <w:headerReference w:type="default" r:id="rId9"/>
+          <w:footerReference w:type="default" r:id="rId10"/>
           <w:pgSz w:w="12240" w:h="15840"/>
           <w:pgMar w:top="1440" w:right="1440" w:bottom="1440" w:left="1440" w:header="720" w:footer="720" w:gutter="0"/>
           <w:pgNumType w:start="1"/>
@@ -3410,6 +3419,119 @@
       </w:pPr>
     </w:lvl>
   </w:abstractNum>
+  <w:abstractNum w:abstractNumId="3" w15:restartNumberingAfterBreak="0">
+    <w:nsid w:val="2DAB302C"/>
+    <w:multiLevelType w:val="hybridMultilevel"/>
+    <w:tmpl w:val="4BE05E2A"/>
+    <w:lvl w:ilvl="0" w:tplc="18860BFE">
+      <w:start w:val="4"/>
+      <w:numFmt w:val="bullet"/>
+      <w:lvlText w:val="-"/>
+      <w:lvlJc w:val="left"/>
+      <w:pPr>
+        <w:ind w:left="720" w:hanging="360"/>
+      </w:pPr>
+      <w:rPr>
+        <w:rFonts w:ascii="Arial" w:eastAsia="Arial" w:hAnsi="Arial" w:cs="Arial" w:hint="default"/>
+      </w:rPr>
+    </w:lvl>
+    <w:lvl w:ilvl="1" w:tplc="0C090003" w:tentative="1">
+      <w:start w:val="1"/>
+      <w:numFmt w:val="bullet"/>
+      <w:lvlText w:val="o"/>
+      <w:lvlJc w:val="left"/>
+      <w:pPr>
+        <w:ind w:left="1440" w:hanging="360"/>
+      </w:pPr>
+      <w:rPr>
+        <w:rFonts w:ascii="Courier New" w:hAnsi="Courier New" w:cs="Courier New" w:hint="default"/>
+      </w:rPr>
+    </w:lvl>
+    <w:lvl w:ilvl="2" w:tplc="0C090005" w:tentative="1">
+      <w:start w:val="1"/>
+      <w:numFmt w:val="bullet"/>
+      <w:lvlText w:val=""/>
+      <w:lvlJc w:val="left"/>
+      <w:pPr>
+        <w:ind w:left="2160" w:hanging="360"/>
+      </w:pPr>
+      <w:rPr>
+        <w:rFonts w:ascii="Wingdings" w:hAnsi="Wingdings" w:hint="default"/>
+      </w:rPr>
+    </w:lvl>
+    <w:lvl w:ilvl="3" w:tplc="0C090001" w:tentative="1">
+      <w:start w:val="1"/>
+      <w:numFmt w:val="bullet"/>
+      <w:lvlText w:val=""/>
+      <w:lvlJc w:val="left"/>
+      <w:pPr>
+        <w:ind w:left="2880" w:hanging="360"/>
+      </w:pPr>
+      <w:rPr>
+        <w:rFonts w:ascii="Symbol" w:hAnsi="Symbol" w:hint="default"/>
+      </w:rPr>
+    </w:lvl>
+    <w:lvl w:ilvl="4" w:tplc="0C090003" w:tentative="1">
+      <w:start w:val="1"/>
+      <w:numFmt w:val="bullet"/>
+      <w:lvlText w:val="o"/>
+      <w:lvlJc w:val="left"/>
+      <w:pPr>
+        <w:ind w:left="3600" w:hanging="360"/>
+      </w:pPr>
+      <w:rPr>
+        <w:rFonts w:ascii="Courier New" w:hAnsi="Courier New" w:cs="Courier New" w:hint="default"/>
+      </w:rPr>
+    </w:lvl>
+    <w:lvl w:ilvl="5" w:tplc="0C090005" w:tentative="1">
+      <w:start w:val="1"/>
+      <w:numFmt w:val="bullet"/>
+      <w:lvlText w:val=""/>
+      <w:lvlJc w:val="left"/>
+      <w:pPr>
+        <w:ind w:left="4320" w:hanging="360"/>
+      </w:pPr>
+      <w:rPr>
+        <w:rFonts w:ascii="Wingdings" w:hAnsi="Wingdings" w:hint="default"/>
+      </w:rPr>
+    </w:lvl>
+    <w:lvl w:ilvl="6" w:tplc="0C090001" w:tentative="1">
+      <w:start w:val="1"/>
+      <w:numFmt w:val="bullet"/>
+      <w:lvlText w:val=""/>
+      <w:lvlJc w:val="left"/>
+      <w:pPr>
+        <w:ind w:left="5040" w:hanging="360"/>
+      </w:pPr>
+      <w:rPr>
+        <w:rFonts w:ascii="Symbol" w:hAnsi="Symbol" w:hint="default"/>
+      </w:rPr>
+    </w:lvl>
+    <w:lvl w:ilvl="7" w:tplc="0C090003" w:tentative="1">
+      <w:start w:val="1"/>
+      <w:numFmt w:val="bullet"/>
+      <w:lvlText w:val="o"/>
+      <w:lvlJc w:val="left"/>
+      <w:pPr>
+        <w:ind w:left="5760" w:hanging="360"/>
+      </w:pPr>
+      <w:rPr>
+        <w:rFonts w:ascii="Courier New" w:hAnsi="Courier New" w:cs="Courier New" w:hint="default"/>
+      </w:rPr>
+    </w:lvl>
+    <w:lvl w:ilvl="8" w:tplc="0C090005" w:tentative="1">
+      <w:start w:val="1"/>
+      <w:numFmt w:val="bullet"/>
+      <w:lvlText w:val=""/>
+      <w:lvlJc w:val="left"/>
+      <w:pPr>
+        <w:ind w:left="6480" w:hanging="360"/>
+      </w:pPr>
+      <w:rPr>
+        <w:rFonts w:ascii="Wingdings" w:hAnsi="Wingdings" w:hint="default"/>
+      </w:rPr>
+    </w:lvl>
+  </w:abstractNum>
   <w:num w:numId="1" w16cid:durableId="1715041221">
     <w:abstractNumId w:val="0"/>
   </w:num>
@@ -3418,6 +3540,9 @@
   </w:num>
   <w:num w:numId="3" w16cid:durableId="469134377">
     <w:abstractNumId w:val="2"/>
+  </w:num>
+  <w:num w:numId="4" w16cid:durableId="2114007927">
+    <w:abstractNumId w:val="3"/>
   </w:num>
 </w:numbering>
 </file>

</xml_diff>

<commit_message>
Completed the view page
</commit_message>
<xml_diff>
--- a/Iteration E-2/LCAMIterationPlan2.docx
+++ b/Iteration E-2/LCAMIterationPlan2.docx
@@ -700,11 +700,24 @@
       <w:r>
         <w:t xml:space="preserve">Push notifications that can be triggered by a </w:t>
       </w:r>
-      <w:r>
-        <w:t>todo and</w:t>
-      </w:r>
-      <w:r>
-        <w:t xml:space="preserve"> will navigate the user to the pomodoro timer or todo view</w:t>
+      <w:proofErr w:type="spellStart"/>
+      <w:r>
+        <w:t>todo</w:t>
+      </w:r>
+      <w:proofErr w:type="spellEnd"/>
+      <w:r>
+        <w:t xml:space="preserve"> and</w:t>
+      </w:r>
+      <w:r>
+        <w:t xml:space="preserve"> will navigate the user to the pomodoro timer or </w:t>
+      </w:r>
+      <w:proofErr w:type="spellStart"/>
+      <w:r>
+        <w:t>todo</w:t>
+      </w:r>
+      <w:proofErr w:type="spellEnd"/>
+      <w:r>
+        <w:t xml:space="preserve"> view</w:t>
       </w:r>
       <w:r>
         <w:t>.</w:t>
@@ -779,7 +792,15 @@
         <w:t>Criteria:</w:t>
       </w:r>
       <w:r>
-        <w:t xml:space="preserve"> Completed logic that allows the app to track the number of todos created, completed, and deleted without being completed</w:t>
+        <w:t xml:space="preserve"> Completed logic that allows the app to track the number of </w:t>
+      </w:r>
+      <w:proofErr w:type="spellStart"/>
+      <w:r>
+        <w:t>todos</w:t>
+      </w:r>
+      <w:proofErr w:type="spellEnd"/>
+      <w:r>
+        <w:t xml:space="preserve"> created, completed, and deleted without being completed</w:t>
       </w:r>
       <w:r>
         <w:t>.</w:t>
@@ -1603,7 +1624,7 @@
               <w:rPr>
                 <w:rFonts w:ascii="Arial" w:eastAsia="Arial" w:hAnsi="Arial" w:cs="Arial"/>
               </w:rPr>
-              <w:t>Incomplete</w:t>
+              <w:t>Completed</w:t>
             </w:r>
           </w:p>
         </w:tc>
@@ -1666,6 +1687,12 @@
                 <w:rFonts w:ascii="Arial" w:eastAsia="Arial" w:hAnsi="Arial" w:cs="Arial"/>
               </w:rPr>
             </w:pPr>
+            <w:r>
+              <w:rPr>
+                <w:rFonts w:ascii="Arial" w:eastAsia="Arial" w:hAnsi="Arial" w:cs="Arial"/>
+              </w:rPr>
+              <w:t>1.5 hours</w:t>
+            </w:r>
           </w:p>
         </w:tc>
         <w:tc>
@@ -1681,6 +1708,12 @@
                 <w:rFonts w:ascii="Arial" w:eastAsia="Arial" w:hAnsi="Arial" w:cs="Arial"/>
               </w:rPr>
             </w:pPr>
+            <w:r>
+              <w:rPr>
+                <w:rFonts w:ascii="Arial" w:eastAsia="Arial" w:hAnsi="Arial" w:cs="Arial"/>
+              </w:rPr>
+              <w:t>-0.5</w:t>
+            </w:r>
           </w:p>
         </w:tc>
       </w:tr>

</xml_diff>

<commit_message>
Added link to work item (Deepak)
</commit_message>
<xml_diff>
--- a/Iteration E-2/LCAMIterationPlan2.docx
+++ b/Iteration E-2/LCAMIterationPlan2.docx
@@ -1632,167 +1632,6 @@
                 <w:rFonts w:ascii="Arial" w:eastAsia="Arial" w:hAnsi="Arial" w:cs="Arial"/>
               </w:rPr>
             </w:pPr>
-            <w:r>
-              <w:rPr>
-                <w:rFonts w:ascii="Arial" w:eastAsia="Arial" w:hAnsi="Arial" w:cs="Arial"/>
-              </w:rPr>
-              <w:t>Completed</w:t>
-            </w:r>
-          </w:p>
-        </w:tc>
-        <w:tc>
-          <w:tcPr>
-            <w:tcW w:w="990" w:type="dxa"/>
-            <w:shd w:val="clear" w:color="auto" w:fill="auto"/>
-            <w:vAlign w:val="bottom"/>
-          </w:tcPr>
-          <w:p>
-            <w:pPr>
-              <w:widowControl/>
-              <w:rPr>
-                <w:rFonts w:ascii="Arial" w:eastAsia="Arial" w:hAnsi="Arial" w:cs="Arial"/>
-              </w:rPr>
-            </w:pPr>
-            <w:r>
-              <w:rPr>
-                <w:rFonts w:ascii="Arial" w:eastAsia="Arial" w:hAnsi="Arial" w:cs="Arial"/>
-              </w:rPr>
-              <w:t>Deepak</w:t>
-            </w:r>
-          </w:p>
-        </w:tc>
-        <w:tc>
-          <w:tcPr>
-            <w:tcW w:w="1080" w:type="dxa"/>
-          </w:tcPr>
-          <w:p>
-            <w:pPr>
-              <w:widowControl/>
-              <w:rPr>
-                <w:rFonts w:ascii="Arial" w:eastAsia="Arial" w:hAnsi="Arial" w:cs="Arial"/>
-              </w:rPr>
-            </w:pPr>
-            <w:r>
-              <w:rPr>
-                <w:rFonts w:ascii="Arial" w:eastAsia="Arial" w:hAnsi="Arial" w:cs="Arial"/>
-              </w:rPr>
-              <w:t>1</w:t>
-            </w:r>
-            <w:r>
-              <w:rPr>
-                <w:rFonts w:ascii="Arial" w:eastAsia="Arial" w:hAnsi="Arial" w:cs="Arial"/>
-              </w:rPr>
-              <w:t xml:space="preserve"> Hour</w:t>
-            </w:r>
-          </w:p>
-        </w:tc>
-        <w:tc>
-          <w:tcPr>
-            <w:tcW w:w="1039" w:type="dxa"/>
-            <w:shd w:val="clear" w:color="auto" w:fill="auto"/>
-            <w:vAlign w:val="bottom"/>
-          </w:tcPr>
-          <w:p>
-            <w:pPr>
-              <w:widowControl/>
-              <w:rPr>
-                <w:rFonts w:ascii="Arial" w:eastAsia="Arial" w:hAnsi="Arial" w:cs="Arial"/>
-              </w:rPr>
-            </w:pPr>
-            <w:r>
-              <w:rPr>
-                <w:rFonts w:ascii="Arial" w:eastAsia="Arial" w:hAnsi="Arial" w:cs="Arial"/>
-              </w:rPr>
-              <w:t>1.5 hours</w:t>
-            </w:r>
-          </w:p>
-        </w:tc>
-        <w:tc>
-          <w:tcPr>
-            <w:tcW w:w="1001" w:type="dxa"/>
-            <w:shd w:val="clear" w:color="auto" w:fill="auto"/>
-            <w:vAlign w:val="bottom"/>
-          </w:tcPr>
-          <w:p>
-            <w:pPr>
-              <w:widowControl/>
-              <w:rPr>
-                <w:rFonts w:ascii="Arial" w:eastAsia="Arial" w:hAnsi="Arial" w:cs="Arial"/>
-              </w:rPr>
-            </w:pPr>
-            <w:r>
-              <w:rPr>
-                <w:rFonts w:ascii="Arial" w:eastAsia="Arial" w:hAnsi="Arial" w:cs="Arial"/>
-              </w:rPr>
-              <w:t>-0.5</w:t>
-            </w:r>
-          </w:p>
-        </w:tc>
-      </w:tr>
-      <w:tr>
-        <w:trPr>
-          <w:trHeight w:val="255"/>
-        </w:trPr>
-        <w:tc>
-          <w:tcPr>
-            <w:tcW w:w="705" w:type="dxa"/>
-          </w:tcPr>
-          <w:p>
-            <w:pPr>
-              <w:widowControl/>
-              <w:rPr>
-                <w:rFonts w:ascii="Arial" w:eastAsia="Arial" w:hAnsi="Arial" w:cs="Arial"/>
-              </w:rPr>
-            </w:pPr>
-            <w:r>
-              <w:rPr>
-                <w:rFonts w:ascii="Arial" w:eastAsia="Arial" w:hAnsi="Arial" w:cs="Arial"/>
-              </w:rPr>
-              <w:t>4.1</w:t>
-            </w:r>
-          </w:p>
-        </w:tc>
-        <w:tc>
-          <w:tcPr>
-            <w:tcW w:w="2370" w:type="dxa"/>
-            <w:shd w:val="clear" w:color="auto" w:fill="auto"/>
-            <w:vAlign w:val="bottom"/>
-          </w:tcPr>
-          <w:p>
-            <w:pPr>
-              <w:widowControl/>
-            </w:pPr>
-            <w:r>
-              <w:t>Develop Application Navigation</w:t>
-            </w:r>
-          </w:p>
-        </w:tc>
-        <w:tc>
-          <w:tcPr>
-            <w:tcW w:w="2505" w:type="dxa"/>
-          </w:tcPr>
-          <w:p>
-            <w:pPr>
-              <w:widowControl/>
-              <w:rPr>
-                <w:rFonts w:ascii="Arial" w:eastAsia="Arial" w:hAnsi="Arial" w:cs="Arial"/>
-              </w:rPr>
-            </w:pPr>
-          </w:p>
-        </w:tc>
-        <w:tc>
-          <w:tcPr>
-            <w:tcW w:w="1260" w:type="dxa"/>
-            <w:shd w:val="clear" w:color="auto" w:fill="auto"/>
-            <w:vAlign w:val="bottom"/>
-          </w:tcPr>
-          <w:p>
-            <w:pPr>
-              <w:widowControl/>
-              <w:rPr>
-                <w:rFonts w:ascii="Arial" w:eastAsia="Arial" w:hAnsi="Arial" w:cs="Arial"/>
-              </w:rPr>
-            </w:pPr>
             <w:hyperlink r:id="rId8" w:history="1">
               <w:r>
                 <w:rPr>
@@ -1821,7 +1660,7 @@
               <w:rPr>
                 <w:rFonts w:ascii="Arial" w:eastAsia="Arial" w:hAnsi="Arial" w:cs="Arial"/>
               </w:rPr>
-              <w:t>Matt</w:t>
+              <w:t>Deepak</w:t>
             </w:r>
           </w:p>
         </w:tc>
@@ -1840,7 +1679,7 @@
               <w:rPr>
                 <w:rFonts w:ascii="Arial" w:eastAsia="Arial" w:hAnsi="Arial" w:cs="Arial"/>
               </w:rPr>
-              <w:t>3</w:t>
+              <w:t>1</w:t>
             </w:r>
             <w:r>
               <w:rPr>
@@ -1848,12 +1687,6 @@
               </w:rPr>
               <w:t xml:space="preserve"> Hour</w:t>
             </w:r>
-            <w:r>
-              <w:rPr>
-                <w:rFonts w:ascii="Arial" w:eastAsia="Arial" w:hAnsi="Arial" w:cs="Arial"/>
-              </w:rPr>
-              <w:t>s</w:t>
-            </w:r>
           </w:p>
         </w:tc>
         <w:tc>
@@ -1873,7 +1706,7 @@
               <w:rPr>
                 <w:rFonts w:ascii="Arial" w:eastAsia="Arial" w:hAnsi="Arial" w:cs="Arial"/>
               </w:rPr>
-              <w:t>8 hours</w:t>
+              <w:t>1.5 hours</w:t>
             </w:r>
           </w:p>
         </w:tc>
@@ -1894,7 +1727,7 @@
               <w:rPr>
                 <w:rFonts w:ascii="Arial" w:eastAsia="Arial" w:hAnsi="Arial" w:cs="Arial"/>
               </w:rPr>
-              <w:t>-5hours</w:t>
+              <w:t>-0.5</w:t>
             </w:r>
           </w:p>
         </w:tc>
@@ -1918,7 +1751,7 @@
               <w:rPr>
                 <w:rFonts w:ascii="Arial" w:eastAsia="Arial" w:hAnsi="Arial" w:cs="Arial"/>
               </w:rPr>
-              <w:t>5.1</w:t>
+              <w:t>4.1</w:t>
             </w:r>
           </w:p>
         </w:tc>
@@ -1933,7 +1766,7 @@
               <w:widowControl/>
             </w:pPr>
             <w:r>
-              <w:t>Develop push notifications</w:t>
+              <w:t>Develop Application Navigation</w:t>
             </w:r>
           </w:p>
         </w:tc>
@@ -1944,6 +1777,9 @@
           <w:p>
             <w:pPr>
               <w:widowControl/>
+              <w:rPr>
+                <w:rFonts w:ascii="Arial" w:eastAsia="Arial" w:hAnsi="Arial" w:cs="Arial"/>
+              </w:rPr>
             </w:pPr>
           </w:p>
         </w:tc>
@@ -1960,12 +1796,15 @@
                 <w:rFonts w:ascii="Arial" w:eastAsia="Arial" w:hAnsi="Arial" w:cs="Arial"/>
               </w:rPr>
             </w:pPr>
-            <w:r>
-              <w:rPr>
-                <w:rFonts w:ascii="Arial" w:eastAsia="Arial" w:hAnsi="Arial" w:cs="Arial"/>
-              </w:rPr>
-              <w:t>Incomplete</w:t>
-            </w:r>
+            <w:hyperlink r:id="rId9" w:history="1">
+              <w:r>
+                <w:rPr>
+                  <w:rStyle w:val="Hyperlink"/>
+                  <w:rFonts w:ascii="Arial" w:eastAsia="Arial" w:hAnsi="Arial" w:cs="Arial"/>
+                </w:rPr>
+                <w:t>Completed</w:t>
+              </w:r>
+            </w:hyperlink>
           </w:p>
         </w:tc>
         <w:tc>
@@ -1985,7 +1824,7 @@
               <w:rPr>
                 <w:rFonts w:ascii="Arial" w:eastAsia="Arial" w:hAnsi="Arial" w:cs="Arial"/>
               </w:rPr>
-              <w:t>Corie</w:t>
+              <w:t>Matt</w:t>
             </w:r>
           </w:p>
         </w:tc>
@@ -2010,7 +1849,13 @@
               <w:rPr>
                 <w:rFonts w:ascii="Arial" w:eastAsia="Arial" w:hAnsi="Arial" w:cs="Arial"/>
               </w:rPr>
-              <w:t xml:space="preserve"> Hours</w:t>
+              <w:t xml:space="preserve"> Hour</w:t>
+            </w:r>
+            <w:r>
+              <w:rPr>
+                <w:rFonts w:ascii="Arial" w:eastAsia="Arial" w:hAnsi="Arial" w:cs="Arial"/>
+              </w:rPr>
+              <w:t>s</w:t>
             </w:r>
           </w:p>
         </w:tc>
@@ -2027,6 +1872,12 @@
                 <w:rFonts w:ascii="Arial" w:eastAsia="Arial" w:hAnsi="Arial" w:cs="Arial"/>
               </w:rPr>
             </w:pPr>
+            <w:r>
+              <w:rPr>
+                <w:rFonts w:ascii="Arial" w:eastAsia="Arial" w:hAnsi="Arial" w:cs="Arial"/>
+              </w:rPr>
+              <w:t>8 hours</w:t>
+            </w:r>
           </w:p>
         </w:tc>
         <w:tc>
@@ -2042,6 +1893,12 @@
                 <w:rFonts w:ascii="Arial" w:eastAsia="Arial" w:hAnsi="Arial" w:cs="Arial"/>
               </w:rPr>
             </w:pPr>
+            <w:r>
+              <w:rPr>
+                <w:rFonts w:ascii="Arial" w:eastAsia="Arial" w:hAnsi="Arial" w:cs="Arial"/>
+              </w:rPr>
+              <w:t>-5hours</w:t>
+            </w:r>
           </w:p>
         </w:tc>
       </w:tr>
@@ -2064,7 +1921,7 @@
               <w:rPr>
                 <w:rFonts w:ascii="Arial" w:eastAsia="Arial" w:hAnsi="Arial" w:cs="Arial"/>
               </w:rPr>
-              <w:t>6.1</w:t>
+              <w:t>5.1</w:t>
             </w:r>
           </w:p>
         </w:tc>
@@ -2079,7 +1936,7 @@
               <w:widowControl/>
             </w:pPr>
             <w:r>
-              <w:t>Develop SQLite database to keep track of user statistics</w:t>
+              <w:t>Develop push notifications</w:t>
             </w:r>
           </w:p>
         </w:tc>
@@ -2131,7 +1988,7 @@
               <w:rPr>
                 <w:rFonts w:ascii="Arial" w:eastAsia="Arial" w:hAnsi="Arial" w:cs="Arial"/>
               </w:rPr>
-              <w:t>Sam</w:t>
+              <w:t>Corie</w:t>
             </w:r>
           </w:p>
         </w:tc>
@@ -2150,7 +2007,13 @@
               <w:rPr>
                 <w:rFonts w:ascii="Arial" w:eastAsia="Arial" w:hAnsi="Arial" w:cs="Arial"/>
               </w:rPr>
-              <w:t>2 Hours</w:t>
+              <w:t>3</w:t>
+            </w:r>
+            <w:r>
+              <w:rPr>
+                <w:rFonts w:ascii="Arial" w:eastAsia="Arial" w:hAnsi="Arial" w:cs="Arial"/>
+              </w:rPr>
+              <w:t xml:space="preserve"> Hours</w:t>
             </w:r>
           </w:p>
         </w:tc>
@@ -2167,12 +2030,6 @@
                 <w:rFonts w:ascii="Arial" w:eastAsia="Arial" w:hAnsi="Arial" w:cs="Arial"/>
               </w:rPr>
             </w:pPr>
-            <w:r>
-              <w:rPr>
-                <w:rFonts w:ascii="Arial" w:eastAsia="Arial" w:hAnsi="Arial" w:cs="Arial"/>
-              </w:rPr>
-              <w:t>4 Hours</w:t>
-            </w:r>
           </w:p>
         </w:tc>
         <w:tc>
@@ -2188,12 +2045,6 @@
                 <w:rFonts w:ascii="Arial" w:eastAsia="Arial" w:hAnsi="Arial" w:cs="Arial"/>
               </w:rPr>
             </w:pPr>
-            <w:r>
-              <w:rPr>
-                <w:rFonts w:ascii="Arial" w:eastAsia="Arial" w:hAnsi="Arial" w:cs="Arial"/>
-              </w:rPr>
-              <w:t>-2 Hours</w:t>
-            </w:r>
           </w:p>
         </w:tc>
       </w:tr>
@@ -2216,7 +2067,7 @@
               <w:rPr>
                 <w:rFonts w:ascii="Arial" w:eastAsia="Arial" w:hAnsi="Arial" w:cs="Arial"/>
               </w:rPr>
-              <w:t>7.1</w:t>
+              <w:t>6.1</w:t>
             </w:r>
           </w:p>
         </w:tc>
@@ -2231,7 +2082,7 @@
               <w:widowControl/>
             </w:pPr>
             <w:r>
-              <w:t>Develop backend logic for tracking the number of task created / completed/ deleted without completing</w:t>
+              <w:t>Develop SQLite database to keep track of user statistics</w:t>
             </w:r>
           </w:p>
         </w:tc>
@@ -2283,7 +2134,7 @@
               <w:rPr>
                 <w:rFonts w:ascii="Arial" w:eastAsia="Arial" w:hAnsi="Arial" w:cs="Arial"/>
               </w:rPr>
-              <w:t>Deepak</w:t>
+              <w:t>Sam</w:t>
             </w:r>
           </w:p>
         </w:tc>
@@ -2302,13 +2153,7 @@
               <w:rPr>
                 <w:rFonts w:ascii="Arial" w:eastAsia="Arial" w:hAnsi="Arial" w:cs="Arial"/>
               </w:rPr>
-              <w:t>3</w:t>
-            </w:r>
-            <w:r>
-              <w:rPr>
-                <w:rFonts w:ascii="Arial" w:eastAsia="Arial" w:hAnsi="Arial" w:cs="Arial"/>
-              </w:rPr>
-              <w:t xml:space="preserve"> Hours</w:t>
+              <w:t>2 Hours</w:t>
             </w:r>
           </w:p>
         </w:tc>
@@ -2325,6 +2170,12 @@
                 <w:rFonts w:ascii="Arial" w:eastAsia="Arial" w:hAnsi="Arial" w:cs="Arial"/>
               </w:rPr>
             </w:pPr>
+            <w:r>
+              <w:rPr>
+                <w:rFonts w:ascii="Arial" w:eastAsia="Arial" w:hAnsi="Arial" w:cs="Arial"/>
+              </w:rPr>
+              <w:t>4 Hours</w:t>
+            </w:r>
           </w:p>
         </w:tc>
         <w:tc>
@@ -2340,6 +2191,12 @@
                 <w:rFonts w:ascii="Arial" w:eastAsia="Arial" w:hAnsi="Arial" w:cs="Arial"/>
               </w:rPr>
             </w:pPr>
+            <w:r>
+              <w:rPr>
+                <w:rFonts w:ascii="Arial" w:eastAsia="Arial" w:hAnsi="Arial" w:cs="Arial"/>
+              </w:rPr>
+              <w:t>-2 Hours</w:t>
+            </w:r>
           </w:p>
         </w:tc>
       </w:tr>
@@ -2362,7 +2219,7 @@
               <w:rPr>
                 <w:rFonts w:ascii="Arial" w:eastAsia="Arial" w:hAnsi="Arial" w:cs="Arial"/>
               </w:rPr>
-              <w:t>8.1</w:t>
+              <w:t>7.1</w:t>
             </w:r>
           </w:p>
         </w:tc>
@@ -2377,7 +2234,7 @@
               <w:widowControl/>
             </w:pPr>
             <w:r>
-              <w:t>FAT for all functionality added to the application during the iteration</w:t>
+              <w:t>Develop backend logic for tracking the number of task created / completed/ deleted without completing</w:t>
             </w:r>
           </w:p>
         </w:tc>
@@ -2429,7 +2286,7 @@
               <w:rPr>
                 <w:rFonts w:ascii="Arial" w:eastAsia="Arial" w:hAnsi="Arial" w:cs="Arial"/>
               </w:rPr>
-              <w:t>Corie</w:t>
+              <w:t>Deepak</w:t>
             </w:r>
           </w:p>
         </w:tc>
@@ -2448,13 +2305,13 @@
               <w:rPr>
                 <w:rFonts w:ascii="Arial" w:eastAsia="Arial" w:hAnsi="Arial" w:cs="Arial"/>
               </w:rPr>
-              <w:t>2</w:t>
-            </w:r>
-            <w:r>
-              <w:rPr>
-                <w:rFonts w:ascii="Arial" w:eastAsia="Arial" w:hAnsi="Arial" w:cs="Arial"/>
-              </w:rPr>
-              <w:t xml:space="preserve"> Hour</w:t>
+              <w:t>3</w:t>
+            </w:r>
+            <w:r>
+              <w:rPr>
+                <w:rFonts w:ascii="Arial" w:eastAsia="Arial" w:hAnsi="Arial" w:cs="Arial"/>
+              </w:rPr>
+              <w:t xml:space="preserve"> Hours</w:t>
             </w:r>
           </w:p>
         </w:tc>
@@ -2508,7 +2365,7 @@
               <w:rPr>
                 <w:rFonts w:ascii="Arial" w:eastAsia="Arial" w:hAnsi="Arial" w:cs="Arial"/>
               </w:rPr>
-              <w:t>9.1</w:t>
+              <w:t>8.1</w:t>
             </w:r>
           </w:p>
         </w:tc>
@@ -2523,7 +2380,7 @@
               <w:widowControl/>
             </w:pPr>
             <w:r>
-              <w:t>Fix bugs found during FAT</w:t>
+              <w:t>FAT for all functionality added to the application during the iteration</w:t>
             </w:r>
           </w:p>
         </w:tc>
@@ -2575,7 +2432,7 @@
               <w:rPr>
                 <w:rFonts w:ascii="Arial" w:eastAsia="Arial" w:hAnsi="Arial" w:cs="Arial"/>
               </w:rPr>
-              <w:t>All</w:t>
+              <w:t>Corie</w:t>
             </w:r>
           </w:p>
         </w:tc>
@@ -2594,7 +2451,13 @@
               <w:rPr>
                 <w:rFonts w:ascii="Arial" w:eastAsia="Arial" w:hAnsi="Arial" w:cs="Arial"/>
               </w:rPr>
-              <w:t>2 Hours</w:t>
+              <w:t>2</w:t>
+            </w:r>
+            <w:r>
+              <w:rPr>
+                <w:rFonts w:ascii="Arial" w:eastAsia="Arial" w:hAnsi="Arial" w:cs="Arial"/>
+              </w:rPr>
+              <w:t xml:space="preserve"> Hour</w:t>
             </w:r>
           </w:p>
         </w:tc>
@@ -2648,6 +2511,146 @@
               <w:rPr>
                 <w:rFonts w:ascii="Arial" w:eastAsia="Arial" w:hAnsi="Arial" w:cs="Arial"/>
               </w:rPr>
+              <w:t>9.1</w:t>
+            </w:r>
+          </w:p>
+        </w:tc>
+        <w:tc>
+          <w:tcPr>
+            <w:tcW w:w="2370" w:type="dxa"/>
+            <w:shd w:val="clear" w:color="auto" w:fill="auto"/>
+            <w:vAlign w:val="bottom"/>
+          </w:tcPr>
+          <w:p>
+            <w:pPr>
+              <w:widowControl/>
+            </w:pPr>
+            <w:r>
+              <w:t>Fix bugs found during FAT</w:t>
+            </w:r>
+          </w:p>
+        </w:tc>
+        <w:tc>
+          <w:tcPr>
+            <w:tcW w:w="2505" w:type="dxa"/>
+          </w:tcPr>
+          <w:p>
+            <w:pPr>
+              <w:widowControl/>
+            </w:pPr>
+          </w:p>
+        </w:tc>
+        <w:tc>
+          <w:tcPr>
+            <w:tcW w:w="1260" w:type="dxa"/>
+            <w:shd w:val="clear" w:color="auto" w:fill="auto"/>
+            <w:vAlign w:val="bottom"/>
+          </w:tcPr>
+          <w:p>
+            <w:pPr>
+              <w:widowControl/>
+              <w:rPr>
+                <w:rFonts w:ascii="Arial" w:eastAsia="Arial" w:hAnsi="Arial" w:cs="Arial"/>
+              </w:rPr>
+            </w:pPr>
+            <w:r>
+              <w:rPr>
+                <w:rFonts w:ascii="Arial" w:eastAsia="Arial" w:hAnsi="Arial" w:cs="Arial"/>
+              </w:rPr>
+              <w:t>Incomplete</w:t>
+            </w:r>
+          </w:p>
+        </w:tc>
+        <w:tc>
+          <w:tcPr>
+            <w:tcW w:w="990" w:type="dxa"/>
+            <w:shd w:val="clear" w:color="auto" w:fill="auto"/>
+            <w:vAlign w:val="bottom"/>
+          </w:tcPr>
+          <w:p>
+            <w:pPr>
+              <w:widowControl/>
+              <w:rPr>
+                <w:rFonts w:ascii="Arial" w:eastAsia="Arial" w:hAnsi="Arial" w:cs="Arial"/>
+              </w:rPr>
+            </w:pPr>
+            <w:r>
+              <w:rPr>
+                <w:rFonts w:ascii="Arial" w:eastAsia="Arial" w:hAnsi="Arial" w:cs="Arial"/>
+              </w:rPr>
+              <w:t>All</w:t>
+            </w:r>
+          </w:p>
+        </w:tc>
+        <w:tc>
+          <w:tcPr>
+            <w:tcW w:w="1080" w:type="dxa"/>
+          </w:tcPr>
+          <w:p>
+            <w:pPr>
+              <w:widowControl/>
+              <w:rPr>
+                <w:rFonts w:ascii="Arial" w:eastAsia="Arial" w:hAnsi="Arial" w:cs="Arial"/>
+              </w:rPr>
+            </w:pPr>
+            <w:r>
+              <w:rPr>
+                <w:rFonts w:ascii="Arial" w:eastAsia="Arial" w:hAnsi="Arial" w:cs="Arial"/>
+              </w:rPr>
+              <w:t>2 Hours</w:t>
+            </w:r>
+          </w:p>
+        </w:tc>
+        <w:tc>
+          <w:tcPr>
+            <w:tcW w:w="1039" w:type="dxa"/>
+            <w:shd w:val="clear" w:color="auto" w:fill="auto"/>
+            <w:vAlign w:val="bottom"/>
+          </w:tcPr>
+          <w:p>
+            <w:pPr>
+              <w:widowControl/>
+              <w:rPr>
+                <w:rFonts w:ascii="Arial" w:eastAsia="Arial" w:hAnsi="Arial" w:cs="Arial"/>
+              </w:rPr>
+            </w:pPr>
+          </w:p>
+        </w:tc>
+        <w:tc>
+          <w:tcPr>
+            <w:tcW w:w="1001" w:type="dxa"/>
+            <w:shd w:val="clear" w:color="auto" w:fill="auto"/>
+            <w:vAlign w:val="bottom"/>
+          </w:tcPr>
+          <w:p>
+            <w:pPr>
+              <w:widowControl/>
+              <w:rPr>
+                <w:rFonts w:ascii="Arial" w:eastAsia="Arial" w:hAnsi="Arial" w:cs="Arial"/>
+              </w:rPr>
+            </w:pPr>
+          </w:p>
+        </w:tc>
+      </w:tr>
+      <w:tr>
+        <w:trPr>
+          <w:trHeight w:val="255"/>
+        </w:trPr>
+        <w:tc>
+          <w:tcPr>
+            <w:tcW w:w="705" w:type="dxa"/>
+          </w:tcPr>
+          <w:p>
+            <w:pPr>
+              <w:widowControl/>
+              <w:rPr>
+                <w:rFonts w:ascii="Arial" w:eastAsia="Arial" w:hAnsi="Arial" w:cs="Arial"/>
+              </w:rPr>
+            </w:pPr>
+            <w:r>
+              <w:rPr>
+                <w:rFonts w:ascii="Arial" w:eastAsia="Arial" w:hAnsi="Arial" w:cs="Arial"/>
+              </w:rPr>
               <w:t>10</w:t>
             </w:r>
             <w:r>
@@ -2789,8 +2792,8 @@
       <w:pPr>
         <w:pStyle w:val="Heading1"/>
         <w:sectPr>
-          <w:headerReference w:type="default" r:id="rId9"/>
-          <w:footerReference w:type="default" r:id="rId10"/>
+          <w:headerReference w:type="default" r:id="rId10"/>
+          <w:footerReference w:type="default" r:id="rId11"/>
           <w:pgSz w:w="12240" w:h="15840"/>
           <w:pgMar w:top="1440" w:right="1440" w:bottom="1440" w:left="1440" w:header="720" w:footer="720" w:gutter="0"/>
           <w:pgNumType w:start="1"/>

</xml_diff>

<commit_message>
Completed work item 5.1
</commit_message>
<xml_diff>
--- a/Iteration E-2/LCAMIterationPlan2.docx
+++ b/Iteration E-2/LCAMIterationPlan2.docx
@@ -1921,7 +1921,7 @@
               <w:widowControl/>
             </w:pPr>
             <w:r>
-              <w:t>Develop push notifications</w:t>
+              <w:t>Develop notifications</w:t>
             </w:r>
           </w:p>
         </w:tc>
@@ -1933,6 +1933,9 @@
             <w:pPr>
               <w:widowControl/>
             </w:pPr>
+            <w:r>
+              <w:t xml:space="preserve">App is now able to ask for and remember permission state for notifications. App can also display notifications. </w:t>
+            </w:r>
           </w:p>
         </w:tc>
         <w:tc>
@@ -1952,7 +1955,13 @@
               <w:rPr>
                 <w:rFonts w:ascii="Arial" w:eastAsia="Arial" w:hAnsi="Arial" w:cs="Arial"/>
               </w:rPr>
-              <w:t>Incomplete</w:t>
+              <w:t xml:space="preserve">Partially </w:t>
+            </w:r>
+            <w:r>
+              <w:rPr>
+                <w:rFonts w:ascii="Arial" w:eastAsia="Arial" w:hAnsi="Arial" w:cs="Arial"/>
+              </w:rPr>
+              <w:t>complete</w:t>
             </w:r>
           </w:p>
         </w:tc>
@@ -2015,6 +2024,12 @@
                 <w:rFonts w:ascii="Arial" w:eastAsia="Arial" w:hAnsi="Arial" w:cs="Arial"/>
               </w:rPr>
             </w:pPr>
+            <w:r>
+              <w:rPr>
+                <w:rFonts w:ascii="Arial" w:eastAsia="Arial" w:hAnsi="Arial" w:cs="Arial"/>
+              </w:rPr>
+              <w:t>4 Hours</w:t>
+            </w:r>
           </w:p>
         </w:tc>
         <w:tc>
@@ -2030,6 +2045,12 @@
                 <w:rFonts w:ascii="Arial" w:eastAsia="Arial" w:hAnsi="Arial" w:cs="Arial"/>
               </w:rPr>
             </w:pPr>
+            <w:r>
+              <w:rPr>
+                <w:rFonts w:ascii="Arial" w:eastAsia="Arial" w:hAnsi="Arial" w:cs="Arial"/>
+              </w:rPr>
+              <w:t xml:space="preserve">-1 Hour </w:t>
+            </w:r>
           </w:p>
         </w:tc>
       </w:tr>

</xml_diff>

<commit_message>
Completed Work items updated
</commit_message>
<xml_diff>
--- a/Iteration E-2/LCAMIterationPlan2.docx
+++ b/Iteration E-2/LCAMIterationPlan2.docx
@@ -1,6 +1,6 @@
 
 <file path=word/document.xml><?xml version="1.0" encoding="utf-8"?>
-<w:document xmlns:wpc="http://schemas.microsoft.com/office/word/2010/wordprocessingCanvas" xmlns:cx="http://schemas.microsoft.com/office/drawing/2014/chartex" xmlns:cx1="http://schemas.microsoft.com/office/drawing/2015/9/8/chartex" xmlns:cx2="http://schemas.microsoft.com/office/drawing/2015/10/21/chartex" xmlns:cx3="http://schemas.microsoft.com/office/drawing/2016/5/9/chartex" xmlns:cx4="http://schemas.microsoft.com/office/drawing/2016/5/10/chartex" xmlns:cx5="http://schemas.microsoft.com/office/drawing/2016/5/11/chartex" xmlns:cx6="http://schemas.microsoft.com/office/drawing/2016/5/12/chartex" xmlns:cx7="http://schemas.microsoft.com/office/drawing/2016/5/13/chartex" xmlns:cx8="http://schemas.microsoft.com/office/drawing/2016/5/14/chartex" xmlns:mc="http://schemas.openxmlformats.org/markup-compatibility/2006" xmlns:aink="http://schemas.microsoft.com/office/drawing/2016/ink" xmlns:am3d="http://schemas.microsoft.com/office/drawing/2017/model3d" xmlns:o="urn:schemas-microsoft-com:office:office" xmlns:oel="http://schemas.microsoft.com/office/2019/extlst" xmlns:r="http://schemas.openxmlformats.org/officeDocument/2006/relationships" xmlns:m="http://schemas.openxmlformats.org/officeDocument/2006/math" xmlns:v="urn:schemas-microsoft-com:vml" xmlns:wp14="http://schemas.microsoft.com/office/word/2010/wordprocessingDrawing" xmlns:wp="http://schemas.openxmlformats.org/drawingml/2006/wordprocessingDrawing" xmlns:w10="urn:schemas-microsoft-com:office:word" xmlns:w="http://schemas.openxmlformats.org/wordprocessingml/2006/main" xmlns:w14="http://schemas.microsoft.com/office/word/2010/wordml" xmlns:w15="http://schemas.microsoft.com/office/word/2012/wordml" xmlns:w16cex="http://schemas.microsoft.com/office/word/2018/wordml/cex" xmlns:w16cid="http://schemas.microsoft.com/office/word/2016/wordml/cid" xmlns:w16="http://schemas.microsoft.com/office/word/2018/wordml" xmlns:w16du="http://schemas.microsoft.com/office/word/2023/wordml/word16du" xmlns:w16sdtdh="http://schemas.microsoft.com/office/word/2020/wordml/sdtdatahash" xmlns:w16se="http://schemas.microsoft.com/office/word/2015/wordml/symex" xmlns:wpg="http://schemas.microsoft.com/office/word/2010/wordprocessingGroup" xmlns:wpi="http://schemas.microsoft.com/office/word/2010/wordprocessingInk" xmlns:wne="http://schemas.microsoft.com/office/word/2006/wordml" xmlns:wps="http://schemas.microsoft.com/office/word/2010/wordprocessingShape" mc:Ignorable="w14 w15 w16se w16cid w16 w16cex w16sdtdh wp14">
+<w:document xmlns:wpc="http://schemas.microsoft.com/office/word/2010/wordprocessingCanvas" xmlns:cx="http://schemas.microsoft.com/office/drawing/2014/chartex" xmlns:cx1="http://schemas.microsoft.com/office/drawing/2015/9/8/chartex" xmlns:cx2="http://schemas.microsoft.com/office/drawing/2015/10/21/chartex" xmlns:cx3="http://schemas.microsoft.com/office/drawing/2016/5/9/chartex" xmlns:cx4="http://schemas.microsoft.com/office/drawing/2016/5/10/chartex" xmlns:cx5="http://schemas.microsoft.com/office/drawing/2016/5/11/chartex" xmlns:cx6="http://schemas.microsoft.com/office/drawing/2016/5/12/chartex" xmlns:cx7="http://schemas.microsoft.com/office/drawing/2016/5/13/chartex" xmlns:cx8="http://schemas.microsoft.com/office/drawing/2016/5/14/chartex" xmlns:mc="http://schemas.openxmlformats.org/markup-compatibility/2006" xmlns:aink="http://schemas.microsoft.com/office/drawing/2016/ink" xmlns:am3d="http://schemas.microsoft.com/office/drawing/2017/model3d" xmlns:o="urn:schemas-microsoft-com:office:office" xmlns:oel="http://schemas.microsoft.com/office/2019/extlst" xmlns:r="http://schemas.openxmlformats.org/officeDocument/2006/relationships" xmlns:m="http://schemas.openxmlformats.org/officeDocument/2006/math" xmlns:v="urn:schemas-microsoft-com:vml" xmlns:wp14="http://schemas.microsoft.com/office/word/2010/wordprocessingDrawing" xmlns:wp="http://schemas.openxmlformats.org/drawingml/2006/wordprocessingDrawing" xmlns:w10="urn:schemas-microsoft-com:office:word" xmlns:w="http://schemas.openxmlformats.org/wordprocessingml/2006/main" xmlns:w14="http://schemas.microsoft.com/office/word/2010/wordml" xmlns:w15="http://schemas.microsoft.com/office/word/2012/wordml" xmlns:w16cex="http://schemas.microsoft.com/office/word/2018/wordml/cex" xmlns:w16cid="http://schemas.microsoft.com/office/word/2016/wordml/cid" xmlns:w16="http://schemas.microsoft.com/office/word/2018/wordml" xmlns:w16sdtdh="http://schemas.microsoft.com/office/word/2020/wordml/sdtdatahash" xmlns:w16se="http://schemas.microsoft.com/office/word/2015/wordml/symex" xmlns:wpg="http://schemas.microsoft.com/office/word/2010/wordprocessingGroup" xmlns:wpi="http://schemas.microsoft.com/office/word/2010/wordprocessingInk" xmlns:wne="http://schemas.microsoft.com/office/word/2006/wordml" xmlns:wps="http://schemas.microsoft.com/office/word/2010/wordprocessingShape" mc:Ignorable="w14 w15 w16se w16cid w16 w16cex w16sdtdh wp14">
   <w:body>
     <w:p>
       <w:pPr>
@@ -858,7 +858,6 @@
         <w:rPr>
           <w:b/>
         </w:rPr>
-        <w:lastRenderedPageBreak/>
         <w:t xml:space="preserve">Objective </w:t>
       </w:r>
       <w:r>
@@ -1307,168 +1306,13 @@
                 <w:rFonts w:ascii="Arial" w:eastAsia="Arial" w:hAnsi="Arial" w:cs="Arial"/>
               </w:rPr>
             </w:pPr>
-            <w:r>
-              <w:rPr>
-                <w:rFonts w:ascii="Arial" w:eastAsia="Arial" w:hAnsi="Arial" w:cs="Arial"/>
-              </w:rPr>
-              <w:t>Incomplete</w:t>
-            </w:r>
-          </w:p>
-        </w:tc>
-        <w:tc>
-          <w:tcPr>
-            <w:tcW w:w="990" w:type="dxa"/>
-            <w:shd w:val="clear" w:color="auto" w:fill="auto"/>
-            <w:vAlign w:val="bottom"/>
-          </w:tcPr>
-          <w:p>
-            <w:pPr>
-              <w:widowControl/>
-              <w:rPr>
-                <w:rFonts w:ascii="Arial" w:eastAsia="Arial" w:hAnsi="Arial" w:cs="Arial"/>
-              </w:rPr>
-            </w:pPr>
-            <w:r>
-              <w:rPr>
-                <w:rFonts w:ascii="Arial" w:eastAsia="Arial" w:hAnsi="Arial" w:cs="Arial"/>
-              </w:rPr>
-              <w:t>Sam</w:t>
-            </w:r>
-          </w:p>
-        </w:tc>
-        <w:tc>
-          <w:tcPr>
-            <w:tcW w:w="1080" w:type="dxa"/>
-          </w:tcPr>
-          <w:p>
-            <w:pPr>
-              <w:widowControl/>
-              <w:rPr>
-                <w:rFonts w:ascii="Arial" w:eastAsia="Arial" w:hAnsi="Arial" w:cs="Arial"/>
-              </w:rPr>
-            </w:pPr>
-            <w:r>
-              <w:rPr>
-                <w:rFonts w:ascii="Arial" w:eastAsia="Arial" w:hAnsi="Arial" w:cs="Arial"/>
-              </w:rPr>
-              <w:t>2 hours</w:t>
-            </w:r>
-          </w:p>
-        </w:tc>
-        <w:tc>
-          <w:tcPr>
-            <w:tcW w:w="1039" w:type="dxa"/>
-            <w:shd w:val="clear" w:color="auto" w:fill="auto"/>
-            <w:vAlign w:val="bottom"/>
-          </w:tcPr>
-          <w:p>
-            <w:pPr>
-              <w:widowControl/>
-              <w:rPr>
-                <w:rFonts w:ascii="Arial" w:eastAsia="Arial" w:hAnsi="Arial" w:cs="Arial"/>
-              </w:rPr>
-            </w:pPr>
-            <w:r>
-              <w:rPr>
-                <w:rFonts w:ascii="Arial" w:eastAsia="Arial" w:hAnsi="Arial" w:cs="Arial"/>
-              </w:rPr>
-              <w:t>7 Hours</w:t>
-            </w:r>
-          </w:p>
-        </w:tc>
-        <w:tc>
-          <w:tcPr>
-            <w:tcW w:w="1001" w:type="dxa"/>
-            <w:shd w:val="clear" w:color="auto" w:fill="auto"/>
-            <w:vAlign w:val="bottom"/>
-          </w:tcPr>
-          <w:p>
-            <w:pPr>
-              <w:widowControl/>
-              <w:rPr>
-                <w:rFonts w:ascii="Arial" w:eastAsia="Arial" w:hAnsi="Arial" w:cs="Arial"/>
-              </w:rPr>
-            </w:pPr>
-            <w:r>
-              <w:rPr>
-                <w:rFonts w:ascii="Arial" w:eastAsia="Arial" w:hAnsi="Arial" w:cs="Arial"/>
-              </w:rPr>
-              <w:t>-5 Hours</w:t>
-            </w:r>
-          </w:p>
-        </w:tc>
-      </w:tr>
-      <w:tr>
-        <w:trPr>
-          <w:trHeight w:val="255"/>
-        </w:trPr>
-        <w:tc>
-          <w:tcPr>
-            <w:tcW w:w="705" w:type="dxa"/>
-          </w:tcPr>
-          <w:p>
-            <w:pPr>
-              <w:widowControl/>
-              <w:rPr>
-                <w:rFonts w:ascii="Arial" w:eastAsia="Arial" w:hAnsi="Arial" w:cs="Arial"/>
-              </w:rPr>
-            </w:pPr>
-            <w:r>
-              <w:rPr>
-                <w:rFonts w:ascii="Arial" w:eastAsia="Arial" w:hAnsi="Arial" w:cs="Arial"/>
-              </w:rPr>
-              <w:t>2.1</w:t>
-            </w:r>
-          </w:p>
-        </w:tc>
-        <w:tc>
-          <w:tcPr>
-            <w:tcW w:w="2370" w:type="dxa"/>
-            <w:shd w:val="clear" w:color="auto" w:fill="auto"/>
-            <w:vAlign w:val="bottom"/>
-          </w:tcPr>
-          <w:p>
-            <w:pPr>
-              <w:widowControl/>
-            </w:pPr>
-            <w:r>
-              <w:t>Develop Settings view</w:t>
-            </w:r>
-          </w:p>
-        </w:tc>
-        <w:tc>
-          <w:tcPr>
-            <w:tcW w:w="2505" w:type="dxa"/>
-          </w:tcPr>
-          <w:p>
-            <w:pPr>
-              <w:widowControl/>
-              <w:rPr>
-                <w:rFonts w:ascii="Arial" w:eastAsia="Arial" w:hAnsi="Arial" w:cs="Arial"/>
-              </w:rPr>
-            </w:pPr>
-          </w:p>
-        </w:tc>
-        <w:tc>
-          <w:tcPr>
-            <w:tcW w:w="1260" w:type="dxa"/>
-            <w:shd w:val="clear" w:color="auto" w:fill="auto"/>
-            <w:vAlign w:val="bottom"/>
-          </w:tcPr>
-          <w:p>
-            <w:pPr>
-              <w:widowControl/>
-              <w:rPr>
-                <w:rFonts w:ascii="Arial" w:eastAsia="Arial" w:hAnsi="Arial" w:cs="Arial"/>
-              </w:rPr>
-            </w:pPr>
             <w:hyperlink r:id="rId7" w:history="1">
               <w:r>
                 <w:rPr>
                   <w:rStyle w:val="Hyperlink"/>
                   <w:rFonts w:ascii="Arial" w:eastAsia="Arial" w:hAnsi="Arial" w:cs="Arial"/>
                 </w:rPr>
-                <w:t>Completed</w:t>
+                <w:t>Complete</w:t>
               </w:r>
             </w:hyperlink>
           </w:p>
@@ -1490,7 +1334,7 @@
               <w:rPr>
                 <w:rFonts w:ascii="Arial" w:eastAsia="Arial" w:hAnsi="Arial" w:cs="Arial"/>
               </w:rPr>
-              <w:t>Matt</w:t>
+              <w:t>Sam</w:t>
             </w:r>
           </w:p>
         </w:tc>
@@ -1509,13 +1353,7 @@
               <w:rPr>
                 <w:rFonts w:ascii="Arial" w:eastAsia="Arial" w:hAnsi="Arial" w:cs="Arial"/>
               </w:rPr>
-              <w:t>1</w:t>
-            </w:r>
-            <w:r>
-              <w:rPr>
-                <w:rFonts w:ascii="Arial" w:eastAsia="Arial" w:hAnsi="Arial" w:cs="Arial"/>
-              </w:rPr>
-              <w:t xml:space="preserve"> Hour</w:t>
+              <w:t>2 hours</w:t>
             </w:r>
           </w:p>
         </w:tc>
@@ -1536,7 +1374,7 @@
               <w:rPr>
                 <w:rFonts w:ascii="Arial" w:eastAsia="Arial" w:hAnsi="Arial" w:cs="Arial"/>
               </w:rPr>
-              <w:t>4 hours</w:t>
+              <w:t>7 Hours</w:t>
             </w:r>
           </w:p>
         </w:tc>
@@ -1557,7 +1395,7 @@
               <w:rPr>
                 <w:rFonts w:ascii="Arial" w:eastAsia="Arial" w:hAnsi="Arial" w:cs="Arial"/>
               </w:rPr>
-              <w:t>-3hours</w:t>
+              <w:t>-5 Hours</w:t>
             </w:r>
           </w:p>
         </w:tc>
@@ -1581,13 +1419,7 @@
               <w:rPr>
                 <w:rFonts w:ascii="Arial" w:eastAsia="Arial" w:hAnsi="Arial" w:cs="Arial"/>
               </w:rPr>
-              <w:t>3.</w:t>
-            </w:r>
-            <w:r>
-              <w:rPr>
-                <w:rFonts w:ascii="Arial" w:eastAsia="Arial" w:hAnsi="Arial" w:cs="Arial"/>
-              </w:rPr>
-              <w:t>1</w:t>
+              <w:t>2.1</w:t>
             </w:r>
           </w:p>
         </w:tc>
@@ -1602,7 +1434,7 @@
               <w:widowControl/>
             </w:pPr>
             <w:r>
-              <w:t>Develop Analytics and Help view</w:t>
+              <w:t>Develop Settings view</w:t>
             </w:r>
           </w:p>
         </w:tc>
@@ -1660,7 +1492,7 @@
               <w:rPr>
                 <w:rFonts w:ascii="Arial" w:eastAsia="Arial" w:hAnsi="Arial" w:cs="Arial"/>
               </w:rPr>
-              <w:t>Deepak</w:t>
+              <w:t>Matt</w:t>
             </w:r>
           </w:p>
         </w:tc>
@@ -1706,7 +1538,7 @@
               <w:rPr>
                 <w:rFonts w:ascii="Arial" w:eastAsia="Arial" w:hAnsi="Arial" w:cs="Arial"/>
               </w:rPr>
-              <w:t>1.5 hours</w:t>
+              <w:t>4 hours</w:t>
             </w:r>
           </w:p>
         </w:tc>
@@ -1727,7 +1559,7 @@
               <w:rPr>
                 <w:rFonts w:ascii="Arial" w:eastAsia="Arial" w:hAnsi="Arial" w:cs="Arial"/>
               </w:rPr>
-              <w:t>-0.5</w:t>
+              <w:t>-3hours</w:t>
             </w:r>
           </w:p>
         </w:tc>
@@ -1751,7 +1583,13 @@
               <w:rPr>
                 <w:rFonts w:ascii="Arial" w:eastAsia="Arial" w:hAnsi="Arial" w:cs="Arial"/>
               </w:rPr>
-              <w:t>4.1</w:t>
+              <w:t>3.</w:t>
+            </w:r>
+            <w:r>
+              <w:rPr>
+                <w:rFonts w:ascii="Arial" w:eastAsia="Arial" w:hAnsi="Arial" w:cs="Arial"/>
+              </w:rPr>
+              <w:t>1</w:t>
             </w:r>
           </w:p>
         </w:tc>
@@ -1766,7 +1604,7 @@
               <w:widowControl/>
             </w:pPr>
             <w:r>
-              <w:t>Develop Application Navigation</w:t>
+              <w:t>Develop Analytics and Help view</w:t>
             </w:r>
           </w:p>
         </w:tc>
@@ -1824,7 +1662,7 @@
               <w:rPr>
                 <w:rFonts w:ascii="Arial" w:eastAsia="Arial" w:hAnsi="Arial" w:cs="Arial"/>
               </w:rPr>
-              <w:t>Matt</w:t>
+              <w:t>Deepak</w:t>
             </w:r>
           </w:p>
         </w:tc>
@@ -1843,19 +1681,13 @@
               <w:rPr>
                 <w:rFonts w:ascii="Arial" w:eastAsia="Arial" w:hAnsi="Arial" w:cs="Arial"/>
               </w:rPr>
-              <w:t>3</w:t>
+              <w:t>1</w:t>
             </w:r>
             <w:r>
               <w:rPr>
                 <w:rFonts w:ascii="Arial" w:eastAsia="Arial" w:hAnsi="Arial" w:cs="Arial"/>
               </w:rPr>
               <w:t xml:space="preserve"> Hour</w:t>
-            </w:r>
-            <w:r>
-              <w:rPr>
-                <w:rFonts w:ascii="Arial" w:eastAsia="Arial" w:hAnsi="Arial" w:cs="Arial"/>
-              </w:rPr>
-              <w:t>s</w:t>
             </w:r>
           </w:p>
         </w:tc>
@@ -1876,7 +1708,7 @@
               <w:rPr>
                 <w:rFonts w:ascii="Arial" w:eastAsia="Arial" w:hAnsi="Arial" w:cs="Arial"/>
               </w:rPr>
-              <w:t>8 hours</w:t>
+              <w:t>1.5 hours</w:t>
             </w:r>
           </w:p>
         </w:tc>
@@ -1897,7 +1729,7 @@
               <w:rPr>
                 <w:rFonts w:ascii="Arial" w:eastAsia="Arial" w:hAnsi="Arial" w:cs="Arial"/>
               </w:rPr>
-              <w:t>-5hours</w:t>
+              <w:t>-0.5</w:t>
             </w:r>
           </w:p>
         </w:tc>
@@ -1921,7 +1753,7 @@
               <w:rPr>
                 <w:rFonts w:ascii="Arial" w:eastAsia="Arial" w:hAnsi="Arial" w:cs="Arial"/>
               </w:rPr>
-              <w:t>5.1</w:t>
+              <w:t>4.1</w:t>
             </w:r>
           </w:p>
         </w:tc>
@@ -1936,7 +1768,7 @@
               <w:widowControl/>
             </w:pPr>
             <w:r>
-              <w:t>Develop push notifications</w:t>
+              <w:t>Develop Application Navigation</w:t>
             </w:r>
           </w:p>
         </w:tc>
@@ -1947,10 +1779,10 @@
           <w:p>
             <w:pPr>
               <w:widowControl/>
-            </w:pPr>
-            <w:r>
-              <w:t>App is now able to ask for and remember permission state for notifications. App can also display notifications.</w:t>
-            </w:r>
+              <w:rPr>
+                <w:rFonts w:ascii="Arial" w:eastAsia="Arial" w:hAnsi="Arial" w:cs="Arial"/>
+              </w:rPr>
+            </w:pPr>
           </w:p>
         </w:tc>
         <w:tc>
@@ -1967,6 +1799,176 @@
               </w:rPr>
             </w:pPr>
             <w:hyperlink r:id="rId10" w:history="1">
+              <w:r>
+                <w:rPr>
+                  <w:rStyle w:val="Hyperlink"/>
+                  <w:rFonts w:ascii="Arial" w:eastAsia="Arial" w:hAnsi="Arial" w:cs="Arial"/>
+                </w:rPr>
+                <w:t>Completed</w:t>
+              </w:r>
+            </w:hyperlink>
+          </w:p>
+        </w:tc>
+        <w:tc>
+          <w:tcPr>
+            <w:tcW w:w="990" w:type="dxa"/>
+            <w:shd w:val="clear" w:color="auto" w:fill="auto"/>
+            <w:vAlign w:val="bottom"/>
+          </w:tcPr>
+          <w:p>
+            <w:pPr>
+              <w:widowControl/>
+              <w:rPr>
+                <w:rFonts w:ascii="Arial" w:eastAsia="Arial" w:hAnsi="Arial" w:cs="Arial"/>
+              </w:rPr>
+            </w:pPr>
+            <w:r>
+              <w:rPr>
+                <w:rFonts w:ascii="Arial" w:eastAsia="Arial" w:hAnsi="Arial" w:cs="Arial"/>
+              </w:rPr>
+              <w:t>Matt</w:t>
+            </w:r>
+          </w:p>
+        </w:tc>
+        <w:tc>
+          <w:tcPr>
+            <w:tcW w:w="1080" w:type="dxa"/>
+          </w:tcPr>
+          <w:p>
+            <w:pPr>
+              <w:widowControl/>
+              <w:rPr>
+                <w:rFonts w:ascii="Arial" w:eastAsia="Arial" w:hAnsi="Arial" w:cs="Arial"/>
+              </w:rPr>
+            </w:pPr>
+            <w:r>
+              <w:rPr>
+                <w:rFonts w:ascii="Arial" w:eastAsia="Arial" w:hAnsi="Arial" w:cs="Arial"/>
+              </w:rPr>
+              <w:t>3</w:t>
+            </w:r>
+            <w:r>
+              <w:rPr>
+                <w:rFonts w:ascii="Arial" w:eastAsia="Arial" w:hAnsi="Arial" w:cs="Arial"/>
+              </w:rPr>
+              <w:t xml:space="preserve"> Hour</w:t>
+            </w:r>
+            <w:r>
+              <w:rPr>
+                <w:rFonts w:ascii="Arial" w:eastAsia="Arial" w:hAnsi="Arial" w:cs="Arial"/>
+              </w:rPr>
+              <w:t>s</w:t>
+            </w:r>
+          </w:p>
+        </w:tc>
+        <w:tc>
+          <w:tcPr>
+            <w:tcW w:w="1039" w:type="dxa"/>
+            <w:shd w:val="clear" w:color="auto" w:fill="auto"/>
+            <w:vAlign w:val="bottom"/>
+          </w:tcPr>
+          <w:p>
+            <w:pPr>
+              <w:widowControl/>
+              <w:rPr>
+                <w:rFonts w:ascii="Arial" w:eastAsia="Arial" w:hAnsi="Arial" w:cs="Arial"/>
+              </w:rPr>
+            </w:pPr>
+            <w:r>
+              <w:rPr>
+                <w:rFonts w:ascii="Arial" w:eastAsia="Arial" w:hAnsi="Arial" w:cs="Arial"/>
+              </w:rPr>
+              <w:t>8 hours</w:t>
+            </w:r>
+          </w:p>
+        </w:tc>
+        <w:tc>
+          <w:tcPr>
+            <w:tcW w:w="1001" w:type="dxa"/>
+            <w:shd w:val="clear" w:color="auto" w:fill="auto"/>
+            <w:vAlign w:val="bottom"/>
+          </w:tcPr>
+          <w:p>
+            <w:pPr>
+              <w:widowControl/>
+              <w:rPr>
+                <w:rFonts w:ascii="Arial" w:eastAsia="Arial" w:hAnsi="Arial" w:cs="Arial"/>
+              </w:rPr>
+            </w:pPr>
+            <w:r>
+              <w:rPr>
+                <w:rFonts w:ascii="Arial" w:eastAsia="Arial" w:hAnsi="Arial" w:cs="Arial"/>
+              </w:rPr>
+              <w:t>-5hours</w:t>
+            </w:r>
+          </w:p>
+        </w:tc>
+      </w:tr>
+      <w:tr>
+        <w:trPr>
+          <w:trHeight w:val="255"/>
+        </w:trPr>
+        <w:tc>
+          <w:tcPr>
+            <w:tcW w:w="705" w:type="dxa"/>
+          </w:tcPr>
+          <w:p>
+            <w:pPr>
+              <w:widowControl/>
+              <w:rPr>
+                <w:rFonts w:ascii="Arial" w:eastAsia="Arial" w:hAnsi="Arial" w:cs="Arial"/>
+              </w:rPr>
+            </w:pPr>
+            <w:r>
+              <w:rPr>
+                <w:rFonts w:ascii="Arial" w:eastAsia="Arial" w:hAnsi="Arial" w:cs="Arial"/>
+              </w:rPr>
+              <w:t>5.1</w:t>
+            </w:r>
+          </w:p>
+        </w:tc>
+        <w:tc>
+          <w:tcPr>
+            <w:tcW w:w="2370" w:type="dxa"/>
+            <w:shd w:val="clear" w:color="auto" w:fill="auto"/>
+            <w:vAlign w:val="bottom"/>
+          </w:tcPr>
+          <w:p>
+            <w:pPr>
+              <w:widowControl/>
+            </w:pPr>
+            <w:r>
+              <w:t>Develop push notifications</w:t>
+            </w:r>
+          </w:p>
+        </w:tc>
+        <w:tc>
+          <w:tcPr>
+            <w:tcW w:w="2505" w:type="dxa"/>
+          </w:tcPr>
+          <w:p>
+            <w:pPr>
+              <w:widowControl/>
+            </w:pPr>
+            <w:r>
+              <w:t>App is now able to ask for and remember permission state for notifications. App can also display notifications.</w:t>
+            </w:r>
+          </w:p>
+        </w:tc>
+        <w:tc>
+          <w:tcPr>
+            <w:tcW w:w="1260" w:type="dxa"/>
+            <w:shd w:val="clear" w:color="auto" w:fill="auto"/>
+            <w:vAlign w:val="bottom"/>
+          </w:tcPr>
+          <w:p>
+            <w:pPr>
+              <w:widowControl/>
+              <w:rPr>
+                <w:rFonts w:ascii="Arial" w:eastAsia="Arial" w:hAnsi="Arial" w:cs="Arial"/>
+              </w:rPr>
+            </w:pPr>
+            <w:hyperlink r:id="rId11" w:history="1">
               <w:r>
                 <w:rPr>
                   <w:rStyle w:val="Hyperlink"/>
@@ -2139,12 +2141,15 @@
                 <w:rFonts w:ascii="Arial" w:eastAsia="Arial" w:hAnsi="Arial" w:cs="Arial"/>
               </w:rPr>
             </w:pPr>
-            <w:r>
-              <w:rPr>
-                <w:rFonts w:ascii="Arial" w:eastAsia="Arial" w:hAnsi="Arial" w:cs="Arial"/>
-              </w:rPr>
-              <w:t>Incomplete</w:t>
-            </w:r>
+            <w:hyperlink r:id="rId12" w:history="1">
+              <w:r>
+                <w:rPr>
+                  <w:rStyle w:val="Hyperlink"/>
+                  <w:rFonts w:ascii="Arial" w:eastAsia="Arial" w:hAnsi="Arial" w:cs="Arial"/>
+                </w:rPr>
+                <w:t>Complete</w:t>
+              </w:r>
+            </w:hyperlink>
           </w:p>
         </w:tc>
         <w:tc>
@@ -2842,8 +2847,8 @@
           <w:szCs w:val="24"/>
         </w:rPr>
         <w:sectPr>
-          <w:headerReference w:type="default" r:id="rId11"/>
-          <w:footerReference w:type="default" r:id="rId12"/>
+          <w:headerReference w:type="default" r:id="rId13"/>
+          <w:footerReference w:type="default" r:id="rId14"/>
           <w:pgSz w:w="12240" w:h="15840"/>
           <w:pgMar w:top="1440" w:right="1440" w:bottom="1440" w:left="1440" w:header="720" w:footer="720" w:gutter="0"/>
           <w:pgNumType w:start="1"/>
@@ -2871,7 +2876,6 @@
         </w:rPr>
       </w:pPr>
       <w:r>
-        <w:lastRenderedPageBreak/>
         <w:t>5.  Issues</w:t>
       </w:r>
     </w:p>
@@ -3401,7 +3405,7 @@
 </file>
 
 <file path=word/endnotes.xml><?xml version="1.0" encoding="utf-8"?>
-<w:endnotes xmlns:wpc="http://schemas.microsoft.com/office/word/2010/wordprocessingCanvas" xmlns:cx="http://schemas.microsoft.com/office/drawing/2014/chartex" xmlns:cx1="http://schemas.microsoft.com/office/drawing/2015/9/8/chartex" xmlns:cx2="http://schemas.microsoft.com/office/drawing/2015/10/21/chartex" xmlns:cx3="http://schemas.microsoft.com/office/drawing/2016/5/9/chartex" xmlns:cx4="http://schemas.microsoft.com/office/drawing/2016/5/10/chartex" xmlns:cx5="http://schemas.microsoft.com/office/drawing/2016/5/11/chartex" xmlns:cx6="http://schemas.microsoft.com/office/drawing/2016/5/12/chartex" xmlns:cx7="http://schemas.microsoft.com/office/drawing/2016/5/13/chartex" xmlns:cx8="http://schemas.microsoft.com/office/drawing/2016/5/14/chartex" xmlns:mc="http://schemas.openxmlformats.org/markup-compatibility/2006" xmlns:aink="http://schemas.microsoft.com/office/drawing/2016/ink" xmlns:am3d="http://schemas.microsoft.com/office/drawing/2017/model3d" xmlns:o="urn:schemas-microsoft-com:office:office" xmlns:oel="http://schemas.microsoft.com/office/2019/extlst" xmlns:r="http://schemas.openxmlformats.org/officeDocument/2006/relationships" xmlns:m="http://schemas.openxmlformats.org/officeDocument/2006/math" xmlns:v="urn:schemas-microsoft-com:vml" xmlns:wp14="http://schemas.microsoft.com/office/word/2010/wordprocessingDrawing" xmlns:wp="http://schemas.openxmlformats.org/drawingml/2006/wordprocessingDrawing" xmlns:w10="urn:schemas-microsoft-com:office:word" xmlns:w="http://schemas.openxmlformats.org/wordprocessingml/2006/main" xmlns:w14="http://schemas.microsoft.com/office/word/2010/wordml" xmlns:w15="http://schemas.microsoft.com/office/word/2012/wordml" xmlns:w16cex="http://schemas.microsoft.com/office/word/2018/wordml/cex" xmlns:w16cid="http://schemas.microsoft.com/office/word/2016/wordml/cid" xmlns:w16="http://schemas.microsoft.com/office/word/2018/wordml" xmlns:w16du="http://schemas.microsoft.com/office/word/2023/wordml/word16du" xmlns:w16sdtdh="http://schemas.microsoft.com/office/word/2020/wordml/sdtdatahash" xmlns:w16se="http://schemas.microsoft.com/office/word/2015/wordml/symex" xmlns:wpg="http://schemas.microsoft.com/office/word/2010/wordprocessingGroup" xmlns:wpi="http://schemas.microsoft.com/office/word/2010/wordprocessingInk" xmlns:wne="http://schemas.microsoft.com/office/word/2006/wordml" xmlns:wps="http://schemas.microsoft.com/office/word/2010/wordprocessingShape" mc:Ignorable="w14 w15 w16se w16cid w16 w16cex w16sdtdh wp14">
+<w:endnotes xmlns:wpc="http://schemas.microsoft.com/office/word/2010/wordprocessingCanvas" xmlns:cx="http://schemas.microsoft.com/office/drawing/2014/chartex" xmlns:cx1="http://schemas.microsoft.com/office/drawing/2015/9/8/chartex" xmlns:cx2="http://schemas.microsoft.com/office/drawing/2015/10/21/chartex" xmlns:cx3="http://schemas.microsoft.com/office/drawing/2016/5/9/chartex" xmlns:cx4="http://schemas.microsoft.com/office/drawing/2016/5/10/chartex" xmlns:cx5="http://schemas.microsoft.com/office/drawing/2016/5/11/chartex" xmlns:cx6="http://schemas.microsoft.com/office/drawing/2016/5/12/chartex" xmlns:cx7="http://schemas.microsoft.com/office/drawing/2016/5/13/chartex" xmlns:cx8="http://schemas.microsoft.com/office/drawing/2016/5/14/chartex" xmlns:mc="http://schemas.openxmlformats.org/markup-compatibility/2006" xmlns:aink="http://schemas.microsoft.com/office/drawing/2016/ink" xmlns:am3d="http://schemas.microsoft.com/office/drawing/2017/model3d" xmlns:o="urn:schemas-microsoft-com:office:office" xmlns:oel="http://schemas.microsoft.com/office/2019/extlst" xmlns:r="http://schemas.openxmlformats.org/officeDocument/2006/relationships" xmlns:m="http://schemas.openxmlformats.org/officeDocument/2006/math" xmlns:v="urn:schemas-microsoft-com:vml" xmlns:wp14="http://schemas.microsoft.com/office/word/2010/wordprocessingDrawing" xmlns:wp="http://schemas.openxmlformats.org/drawingml/2006/wordprocessingDrawing" xmlns:w10="urn:schemas-microsoft-com:office:word" xmlns:w="http://schemas.openxmlformats.org/wordprocessingml/2006/main" xmlns:w14="http://schemas.microsoft.com/office/word/2010/wordml" xmlns:w15="http://schemas.microsoft.com/office/word/2012/wordml" xmlns:w16cex="http://schemas.microsoft.com/office/word/2018/wordml/cex" xmlns:w16cid="http://schemas.microsoft.com/office/word/2016/wordml/cid" xmlns:w16="http://schemas.microsoft.com/office/word/2018/wordml" xmlns:w16sdtdh="http://schemas.microsoft.com/office/word/2020/wordml/sdtdatahash" xmlns:w16se="http://schemas.microsoft.com/office/word/2015/wordml/symex" xmlns:wpg="http://schemas.microsoft.com/office/word/2010/wordprocessingGroup" xmlns:wpi="http://schemas.microsoft.com/office/word/2010/wordprocessingInk" xmlns:wne="http://schemas.microsoft.com/office/word/2006/wordml" xmlns:wps="http://schemas.microsoft.com/office/word/2010/wordprocessingShape" mc:Ignorable="w14 w15 w16se w16cid w16 w16cex w16sdtdh wp14">
   <w:endnote w:type="separator" w:id="-1">
     <w:p>
       <w:r>
@@ -3420,7 +3424,7 @@
 </file>
 
 <file path=word/footer1.xml><?xml version="1.0" encoding="utf-8"?>
-<w:ftr xmlns:wpc="http://schemas.microsoft.com/office/word/2010/wordprocessingCanvas" xmlns:cx="http://schemas.microsoft.com/office/drawing/2014/chartex" xmlns:cx1="http://schemas.microsoft.com/office/drawing/2015/9/8/chartex" xmlns:cx2="http://schemas.microsoft.com/office/drawing/2015/10/21/chartex" xmlns:cx3="http://schemas.microsoft.com/office/drawing/2016/5/9/chartex" xmlns:cx4="http://schemas.microsoft.com/office/drawing/2016/5/10/chartex" xmlns:cx5="http://schemas.microsoft.com/office/drawing/2016/5/11/chartex" xmlns:cx6="http://schemas.microsoft.com/office/drawing/2016/5/12/chartex" xmlns:cx7="http://schemas.microsoft.com/office/drawing/2016/5/13/chartex" xmlns:cx8="http://schemas.microsoft.com/office/drawing/2016/5/14/chartex" xmlns:mc="http://schemas.openxmlformats.org/markup-compatibility/2006" xmlns:aink="http://schemas.microsoft.com/office/drawing/2016/ink" xmlns:am3d="http://schemas.microsoft.com/office/drawing/2017/model3d" xmlns:o="urn:schemas-microsoft-com:office:office" xmlns:oel="http://schemas.microsoft.com/office/2019/extlst" xmlns:r="http://schemas.openxmlformats.org/officeDocument/2006/relationships" xmlns:m="http://schemas.openxmlformats.org/officeDocument/2006/math" xmlns:v="urn:schemas-microsoft-com:vml" xmlns:wp14="http://schemas.microsoft.com/office/word/2010/wordprocessingDrawing" xmlns:wp="http://schemas.openxmlformats.org/drawingml/2006/wordprocessingDrawing" xmlns:w10="urn:schemas-microsoft-com:office:word" xmlns:w="http://schemas.openxmlformats.org/wordprocessingml/2006/main" xmlns:w14="http://schemas.microsoft.com/office/word/2010/wordml" xmlns:w15="http://schemas.microsoft.com/office/word/2012/wordml" xmlns:w16cex="http://schemas.microsoft.com/office/word/2018/wordml/cex" xmlns:w16cid="http://schemas.microsoft.com/office/word/2016/wordml/cid" xmlns:w16="http://schemas.microsoft.com/office/word/2018/wordml" xmlns:w16du="http://schemas.microsoft.com/office/word/2023/wordml/word16du" xmlns:w16sdtdh="http://schemas.microsoft.com/office/word/2020/wordml/sdtdatahash" xmlns:w16se="http://schemas.microsoft.com/office/word/2015/wordml/symex" xmlns:wpg="http://schemas.microsoft.com/office/word/2010/wordprocessingGroup" xmlns:wpi="http://schemas.microsoft.com/office/word/2010/wordprocessingInk" xmlns:wne="http://schemas.microsoft.com/office/word/2006/wordml" xmlns:wps="http://schemas.microsoft.com/office/word/2010/wordprocessingShape" mc:Ignorable="w14 w15 w16se w16cid w16 w16cex w16sdtdh wp14">
+<w:ftr xmlns:wpc="http://schemas.microsoft.com/office/word/2010/wordprocessingCanvas" xmlns:cx="http://schemas.microsoft.com/office/drawing/2014/chartex" xmlns:cx1="http://schemas.microsoft.com/office/drawing/2015/9/8/chartex" xmlns:cx2="http://schemas.microsoft.com/office/drawing/2015/10/21/chartex" xmlns:cx3="http://schemas.microsoft.com/office/drawing/2016/5/9/chartex" xmlns:cx4="http://schemas.microsoft.com/office/drawing/2016/5/10/chartex" xmlns:cx5="http://schemas.microsoft.com/office/drawing/2016/5/11/chartex" xmlns:cx6="http://schemas.microsoft.com/office/drawing/2016/5/12/chartex" xmlns:cx7="http://schemas.microsoft.com/office/drawing/2016/5/13/chartex" xmlns:cx8="http://schemas.microsoft.com/office/drawing/2016/5/14/chartex" xmlns:mc="http://schemas.openxmlformats.org/markup-compatibility/2006" xmlns:aink="http://schemas.microsoft.com/office/drawing/2016/ink" xmlns:am3d="http://schemas.microsoft.com/office/drawing/2017/model3d" xmlns:o="urn:schemas-microsoft-com:office:office" xmlns:oel="http://schemas.microsoft.com/office/2019/extlst" xmlns:r="http://schemas.openxmlformats.org/officeDocument/2006/relationships" xmlns:m="http://schemas.openxmlformats.org/officeDocument/2006/math" xmlns:v="urn:schemas-microsoft-com:vml" xmlns:wp14="http://schemas.microsoft.com/office/word/2010/wordprocessingDrawing" xmlns:wp="http://schemas.openxmlformats.org/drawingml/2006/wordprocessingDrawing" xmlns:w10="urn:schemas-microsoft-com:office:word" xmlns:w="http://schemas.openxmlformats.org/wordprocessingml/2006/main" xmlns:w14="http://schemas.microsoft.com/office/word/2010/wordml" xmlns:w15="http://schemas.microsoft.com/office/word/2012/wordml" xmlns:w16cex="http://schemas.microsoft.com/office/word/2018/wordml/cex" xmlns:w16cid="http://schemas.microsoft.com/office/word/2016/wordml/cid" xmlns:w16="http://schemas.microsoft.com/office/word/2018/wordml" xmlns:w16sdtdh="http://schemas.microsoft.com/office/word/2020/wordml/sdtdatahash" xmlns:w16se="http://schemas.microsoft.com/office/word/2015/wordml/symex" xmlns:wpg="http://schemas.microsoft.com/office/word/2010/wordprocessingGroup" xmlns:wpi="http://schemas.microsoft.com/office/word/2010/wordprocessingInk" xmlns:wne="http://schemas.microsoft.com/office/word/2006/wordml" xmlns:wps="http://schemas.microsoft.com/office/word/2010/wordprocessingShape" mc:Ignorable="w14 w15 w16se w16cid w16 w16cex w16sdtdh wp14">
   <w:p>
     <w:pPr>
       <w:pBdr>
@@ -3586,7 +3590,7 @@
 </file>
 
 <file path=word/footnotes.xml><?xml version="1.0" encoding="utf-8"?>
-<w:footnotes xmlns:wpc="http://schemas.microsoft.com/office/word/2010/wordprocessingCanvas" xmlns:cx="http://schemas.microsoft.com/office/drawing/2014/chartex" xmlns:cx1="http://schemas.microsoft.com/office/drawing/2015/9/8/chartex" xmlns:cx2="http://schemas.microsoft.com/office/drawing/2015/10/21/chartex" xmlns:cx3="http://schemas.microsoft.com/office/drawing/2016/5/9/chartex" xmlns:cx4="http://schemas.microsoft.com/office/drawing/2016/5/10/chartex" xmlns:cx5="http://schemas.microsoft.com/office/drawing/2016/5/11/chartex" xmlns:cx6="http://schemas.microsoft.com/office/drawing/2016/5/12/chartex" xmlns:cx7="http://schemas.microsoft.com/office/drawing/2016/5/13/chartex" xmlns:cx8="http://schemas.microsoft.com/office/drawing/2016/5/14/chartex" xmlns:mc="http://schemas.openxmlformats.org/markup-compatibility/2006" xmlns:aink="http://schemas.microsoft.com/office/drawing/2016/ink" xmlns:am3d="http://schemas.microsoft.com/office/drawing/2017/model3d" xmlns:o="urn:schemas-microsoft-com:office:office" xmlns:oel="http://schemas.microsoft.com/office/2019/extlst" xmlns:r="http://schemas.openxmlformats.org/officeDocument/2006/relationships" xmlns:m="http://schemas.openxmlformats.org/officeDocument/2006/math" xmlns:v="urn:schemas-microsoft-com:vml" xmlns:wp14="http://schemas.microsoft.com/office/word/2010/wordprocessingDrawing" xmlns:wp="http://schemas.openxmlformats.org/drawingml/2006/wordprocessingDrawing" xmlns:w10="urn:schemas-microsoft-com:office:word" xmlns:w="http://schemas.openxmlformats.org/wordprocessingml/2006/main" xmlns:w14="http://schemas.microsoft.com/office/word/2010/wordml" xmlns:w15="http://schemas.microsoft.com/office/word/2012/wordml" xmlns:w16cex="http://schemas.microsoft.com/office/word/2018/wordml/cex" xmlns:w16cid="http://schemas.microsoft.com/office/word/2016/wordml/cid" xmlns:w16="http://schemas.microsoft.com/office/word/2018/wordml" xmlns:w16du="http://schemas.microsoft.com/office/word/2023/wordml/word16du" xmlns:w16sdtdh="http://schemas.microsoft.com/office/word/2020/wordml/sdtdatahash" xmlns:w16se="http://schemas.microsoft.com/office/word/2015/wordml/symex" xmlns:wpg="http://schemas.microsoft.com/office/word/2010/wordprocessingGroup" xmlns:wpi="http://schemas.microsoft.com/office/word/2010/wordprocessingInk" xmlns:wne="http://schemas.microsoft.com/office/word/2006/wordml" xmlns:wps="http://schemas.microsoft.com/office/word/2010/wordprocessingShape" mc:Ignorable="w14 w15 w16se w16cid w16 w16cex w16sdtdh wp14">
+<w:footnotes xmlns:wpc="http://schemas.microsoft.com/office/word/2010/wordprocessingCanvas" xmlns:cx="http://schemas.microsoft.com/office/drawing/2014/chartex" xmlns:cx1="http://schemas.microsoft.com/office/drawing/2015/9/8/chartex" xmlns:cx2="http://schemas.microsoft.com/office/drawing/2015/10/21/chartex" xmlns:cx3="http://schemas.microsoft.com/office/drawing/2016/5/9/chartex" xmlns:cx4="http://schemas.microsoft.com/office/drawing/2016/5/10/chartex" xmlns:cx5="http://schemas.microsoft.com/office/drawing/2016/5/11/chartex" xmlns:cx6="http://schemas.microsoft.com/office/drawing/2016/5/12/chartex" xmlns:cx7="http://schemas.microsoft.com/office/drawing/2016/5/13/chartex" xmlns:cx8="http://schemas.microsoft.com/office/drawing/2016/5/14/chartex" xmlns:mc="http://schemas.openxmlformats.org/markup-compatibility/2006" xmlns:aink="http://schemas.microsoft.com/office/drawing/2016/ink" xmlns:am3d="http://schemas.microsoft.com/office/drawing/2017/model3d" xmlns:o="urn:schemas-microsoft-com:office:office" xmlns:oel="http://schemas.microsoft.com/office/2019/extlst" xmlns:r="http://schemas.openxmlformats.org/officeDocument/2006/relationships" xmlns:m="http://schemas.openxmlformats.org/officeDocument/2006/math" xmlns:v="urn:schemas-microsoft-com:vml" xmlns:wp14="http://schemas.microsoft.com/office/word/2010/wordprocessingDrawing" xmlns:wp="http://schemas.openxmlformats.org/drawingml/2006/wordprocessingDrawing" xmlns:w10="urn:schemas-microsoft-com:office:word" xmlns:w="http://schemas.openxmlformats.org/wordprocessingml/2006/main" xmlns:w14="http://schemas.microsoft.com/office/word/2010/wordml" xmlns:w15="http://schemas.microsoft.com/office/word/2012/wordml" xmlns:w16cex="http://schemas.microsoft.com/office/word/2018/wordml/cex" xmlns:w16cid="http://schemas.microsoft.com/office/word/2016/wordml/cid" xmlns:w16="http://schemas.microsoft.com/office/word/2018/wordml" xmlns:w16sdtdh="http://schemas.microsoft.com/office/word/2020/wordml/sdtdatahash" xmlns:w16se="http://schemas.microsoft.com/office/word/2015/wordml/symex" xmlns:wpg="http://schemas.microsoft.com/office/word/2010/wordprocessingGroup" xmlns:wpi="http://schemas.microsoft.com/office/word/2010/wordprocessingInk" xmlns:wne="http://schemas.microsoft.com/office/word/2006/wordml" xmlns:wps="http://schemas.microsoft.com/office/word/2010/wordprocessingShape" mc:Ignorable="w14 w15 w16se w16cid w16 w16cex w16sdtdh wp14">
   <w:footnote w:type="separator" w:id="-1">
     <w:p>
       <w:r>
@@ -3605,7 +3609,7 @@
 </file>
 
 <file path=word/header1.xml><?xml version="1.0" encoding="utf-8"?>
-<w:hdr xmlns:wpc="http://schemas.microsoft.com/office/word/2010/wordprocessingCanvas" xmlns:cx="http://schemas.microsoft.com/office/drawing/2014/chartex" xmlns:cx1="http://schemas.microsoft.com/office/drawing/2015/9/8/chartex" xmlns:cx2="http://schemas.microsoft.com/office/drawing/2015/10/21/chartex" xmlns:cx3="http://schemas.microsoft.com/office/drawing/2016/5/9/chartex" xmlns:cx4="http://schemas.microsoft.com/office/drawing/2016/5/10/chartex" xmlns:cx5="http://schemas.microsoft.com/office/drawing/2016/5/11/chartex" xmlns:cx6="http://schemas.microsoft.com/office/drawing/2016/5/12/chartex" xmlns:cx7="http://schemas.microsoft.com/office/drawing/2016/5/13/chartex" xmlns:cx8="http://schemas.microsoft.com/office/drawing/2016/5/14/chartex" xmlns:mc="http://schemas.openxmlformats.org/markup-compatibility/2006" xmlns:aink="http://schemas.microsoft.com/office/drawing/2016/ink" xmlns:am3d="http://schemas.microsoft.com/office/drawing/2017/model3d" xmlns:o="urn:schemas-microsoft-com:office:office" xmlns:oel="http://schemas.microsoft.com/office/2019/extlst" xmlns:r="http://schemas.openxmlformats.org/officeDocument/2006/relationships" xmlns:m="http://schemas.openxmlformats.org/officeDocument/2006/math" xmlns:v="urn:schemas-microsoft-com:vml" xmlns:wp14="http://schemas.microsoft.com/office/word/2010/wordprocessingDrawing" xmlns:wp="http://schemas.openxmlformats.org/drawingml/2006/wordprocessingDrawing" xmlns:w10="urn:schemas-microsoft-com:office:word" xmlns:w="http://schemas.openxmlformats.org/wordprocessingml/2006/main" xmlns:w14="http://schemas.microsoft.com/office/word/2010/wordml" xmlns:w15="http://schemas.microsoft.com/office/word/2012/wordml" xmlns:w16cex="http://schemas.microsoft.com/office/word/2018/wordml/cex" xmlns:w16cid="http://schemas.microsoft.com/office/word/2016/wordml/cid" xmlns:w16="http://schemas.microsoft.com/office/word/2018/wordml" xmlns:w16du="http://schemas.microsoft.com/office/word/2023/wordml/word16du" xmlns:w16sdtdh="http://schemas.microsoft.com/office/word/2020/wordml/sdtdatahash" xmlns:w16se="http://schemas.microsoft.com/office/word/2015/wordml/symex" xmlns:wpg="http://schemas.microsoft.com/office/word/2010/wordprocessingGroup" xmlns:wpi="http://schemas.microsoft.com/office/word/2010/wordprocessingInk" xmlns:wne="http://schemas.microsoft.com/office/word/2006/wordml" xmlns:wps="http://schemas.microsoft.com/office/word/2010/wordprocessingShape" mc:Ignorable="w14 w15 w16se w16cid w16 w16cex w16sdtdh wp14">
+<w:hdr xmlns:wpc="http://schemas.microsoft.com/office/word/2010/wordprocessingCanvas" xmlns:cx="http://schemas.microsoft.com/office/drawing/2014/chartex" xmlns:cx1="http://schemas.microsoft.com/office/drawing/2015/9/8/chartex" xmlns:cx2="http://schemas.microsoft.com/office/drawing/2015/10/21/chartex" xmlns:cx3="http://schemas.microsoft.com/office/drawing/2016/5/9/chartex" xmlns:cx4="http://schemas.microsoft.com/office/drawing/2016/5/10/chartex" xmlns:cx5="http://schemas.microsoft.com/office/drawing/2016/5/11/chartex" xmlns:cx6="http://schemas.microsoft.com/office/drawing/2016/5/12/chartex" xmlns:cx7="http://schemas.microsoft.com/office/drawing/2016/5/13/chartex" xmlns:cx8="http://schemas.microsoft.com/office/drawing/2016/5/14/chartex" xmlns:mc="http://schemas.openxmlformats.org/markup-compatibility/2006" xmlns:aink="http://schemas.microsoft.com/office/drawing/2016/ink" xmlns:am3d="http://schemas.microsoft.com/office/drawing/2017/model3d" xmlns:o="urn:schemas-microsoft-com:office:office" xmlns:oel="http://schemas.microsoft.com/office/2019/extlst" xmlns:r="http://schemas.openxmlformats.org/officeDocument/2006/relationships" xmlns:m="http://schemas.openxmlformats.org/officeDocument/2006/math" xmlns:v="urn:schemas-microsoft-com:vml" xmlns:wp14="http://schemas.microsoft.com/office/word/2010/wordprocessingDrawing" xmlns:wp="http://schemas.openxmlformats.org/drawingml/2006/wordprocessingDrawing" xmlns:w10="urn:schemas-microsoft-com:office:word" xmlns:w="http://schemas.openxmlformats.org/wordprocessingml/2006/main" xmlns:w14="http://schemas.microsoft.com/office/word/2010/wordml" xmlns:w15="http://schemas.microsoft.com/office/word/2012/wordml" xmlns:w16cex="http://schemas.microsoft.com/office/word/2018/wordml/cex" xmlns:w16cid="http://schemas.microsoft.com/office/word/2016/wordml/cid" xmlns:w16="http://schemas.microsoft.com/office/word/2018/wordml" xmlns:w16sdtdh="http://schemas.microsoft.com/office/word/2020/wordml/sdtdatahash" xmlns:w16se="http://schemas.microsoft.com/office/word/2015/wordml/symex" xmlns:wpg="http://schemas.microsoft.com/office/word/2010/wordprocessingGroup" xmlns:wpi="http://schemas.microsoft.com/office/word/2010/wordprocessingInk" xmlns:wne="http://schemas.microsoft.com/office/word/2006/wordml" xmlns:wps="http://schemas.microsoft.com/office/word/2010/wordprocessingShape" mc:Ignorable="w14 w15 w16se w16cid w16 w16cex w16sdtdh wp14">
   <w:p>
     <w:pPr>
       <w:pBdr>
@@ -3663,7 +3667,10 @@
             </w:rPr>
           </w:pPr>
           <w:r>
-            <w:t>ADHD Task Manager</w:t>
+            <w:t xml:space="preserve">ADHD Task </w:t>
+          </w:r>
+          <w:r>
+            <w:t>Manager</w:t>
           </w:r>
         </w:p>
       </w:tc>
@@ -3739,7 +3746,7 @@
 </file>
 
 <file path=word/numbering.xml><?xml version="1.0" encoding="utf-8"?>
-<w:numbering xmlns:wpc="http://schemas.microsoft.com/office/word/2010/wordprocessingCanvas" xmlns:cx="http://schemas.microsoft.com/office/drawing/2014/chartex" xmlns:cx1="http://schemas.microsoft.com/office/drawing/2015/9/8/chartex" xmlns:cx2="http://schemas.microsoft.com/office/drawing/2015/10/21/chartex" xmlns:cx3="http://schemas.microsoft.com/office/drawing/2016/5/9/chartex" xmlns:cx4="http://schemas.microsoft.com/office/drawing/2016/5/10/chartex" xmlns:cx5="http://schemas.microsoft.com/office/drawing/2016/5/11/chartex" xmlns:cx6="http://schemas.microsoft.com/office/drawing/2016/5/12/chartex" xmlns:cx7="http://schemas.microsoft.com/office/drawing/2016/5/13/chartex" xmlns:cx8="http://schemas.microsoft.com/office/drawing/2016/5/14/chartex" xmlns:mc="http://schemas.openxmlformats.org/markup-compatibility/2006" xmlns:aink="http://schemas.microsoft.com/office/drawing/2016/ink" xmlns:am3d="http://schemas.microsoft.com/office/drawing/2017/model3d" xmlns:o="urn:schemas-microsoft-com:office:office" xmlns:oel="http://schemas.microsoft.com/office/2019/extlst" xmlns:r="http://schemas.openxmlformats.org/officeDocument/2006/relationships" xmlns:m="http://schemas.openxmlformats.org/officeDocument/2006/math" xmlns:v="urn:schemas-microsoft-com:vml" xmlns:wp14="http://schemas.microsoft.com/office/word/2010/wordprocessingDrawing" xmlns:wp="http://schemas.openxmlformats.org/drawingml/2006/wordprocessingDrawing" xmlns:w10="urn:schemas-microsoft-com:office:word" xmlns:w="http://schemas.openxmlformats.org/wordprocessingml/2006/main" xmlns:w14="http://schemas.microsoft.com/office/word/2010/wordml" xmlns:w15="http://schemas.microsoft.com/office/word/2012/wordml" xmlns:w16cex="http://schemas.microsoft.com/office/word/2018/wordml/cex" xmlns:w16cid="http://schemas.microsoft.com/office/word/2016/wordml/cid" xmlns:w16="http://schemas.microsoft.com/office/word/2018/wordml" xmlns:w16du="http://schemas.microsoft.com/office/word/2023/wordml/word16du" xmlns:w16sdtdh="http://schemas.microsoft.com/office/word/2020/wordml/sdtdatahash" xmlns:w16se="http://schemas.microsoft.com/office/word/2015/wordml/symex" xmlns:wpg="http://schemas.microsoft.com/office/word/2010/wordprocessingGroup" xmlns:wpi="http://schemas.microsoft.com/office/word/2010/wordprocessingInk" xmlns:wne="http://schemas.microsoft.com/office/word/2006/wordml" xmlns:wps="http://schemas.microsoft.com/office/word/2010/wordprocessingShape" mc:Ignorable="w14 w15 w16se w16cid w16 w16cex w16sdtdh wp14">
+<w:numbering xmlns:wpc="http://schemas.microsoft.com/office/word/2010/wordprocessingCanvas" xmlns:cx="http://schemas.microsoft.com/office/drawing/2014/chartex" xmlns:cx1="http://schemas.microsoft.com/office/drawing/2015/9/8/chartex" xmlns:cx2="http://schemas.microsoft.com/office/drawing/2015/10/21/chartex" xmlns:cx3="http://schemas.microsoft.com/office/drawing/2016/5/9/chartex" xmlns:cx4="http://schemas.microsoft.com/office/drawing/2016/5/10/chartex" xmlns:cx5="http://schemas.microsoft.com/office/drawing/2016/5/11/chartex" xmlns:cx6="http://schemas.microsoft.com/office/drawing/2016/5/12/chartex" xmlns:cx7="http://schemas.microsoft.com/office/drawing/2016/5/13/chartex" xmlns:cx8="http://schemas.microsoft.com/office/drawing/2016/5/14/chartex" xmlns:mc="http://schemas.openxmlformats.org/markup-compatibility/2006" xmlns:aink="http://schemas.microsoft.com/office/drawing/2016/ink" xmlns:am3d="http://schemas.microsoft.com/office/drawing/2017/model3d" xmlns:o="urn:schemas-microsoft-com:office:office" xmlns:oel="http://schemas.microsoft.com/office/2019/extlst" xmlns:r="http://schemas.openxmlformats.org/officeDocument/2006/relationships" xmlns:m="http://schemas.openxmlformats.org/officeDocument/2006/math" xmlns:v="urn:schemas-microsoft-com:vml" xmlns:wp14="http://schemas.microsoft.com/office/word/2010/wordprocessingDrawing" xmlns:wp="http://schemas.openxmlformats.org/drawingml/2006/wordprocessingDrawing" xmlns:w10="urn:schemas-microsoft-com:office:word" xmlns:w="http://schemas.openxmlformats.org/wordprocessingml/2006/main" xmlns:w14="http://schemas.microsoft.com/office/word/2010/wordml" xmlns:w15="http://schemas.microsoft.com/office/word/2012/wordml" xmlns:w16cex="http://schemas.microsoft.com/office/word/2018/wordml/cex" xmlns:w16cid="http://schemas.microsoft.com/office/word/2016/wordml/cid" xmlns:w16="http://schemas.microsoft.com/office/word/2018/wordml" xmlns:w16sdtdh="http://schemas.microsoft.com/office/word/2020/wordml/sdtdatahash" xmlns:w16se="http://schemas.microsoft.com/office/word/2015/wordml/symex" xmlns:wpg="http://schemas.microsoft.com/office/word/2010/wordprocessingGroup" xmlns:wpi="http://schemas.microsoft.com/office/word/2010/wordprocessingInk" xmlns:wne="http://schemas.microsoft.com/office/word/2006/wordml" xmlns:wps="http://schemas.microsoft.com/office/word/2010/wordprocessingShape" mc:Ignorable="w14 w15 w16se w16cid w16 w16cex w16sdtdh wp14">
   <w:abstractNum w:abstractNumId="0" w15:restartNumberingAfterBreak="0">
     <w:nsid w:val="03B443A3"/>
     <w:multiLevelType w:val="multilevel"/>

</xml_diff>